<commit_message>
Test Sign in Complete
</commit_message>
<xml_diff>
--- a/Test/TestScript/SiginTest-TestScript_LastGroup_Sec2.docx
+++ b/Test/TestScript/SiginTest-TestScript_LastGroup_Sec2.docx
@@ -2122,18 +2122,18 @@
           <w:noProof/>
         </w:rPr>
         <w:drawing>
-          <wp:anchor distT="0" distB="0" distL="114300" distR="114300" simplePos="0" relativeHeight="251812864" behindDoc="0" locked="0" layoutInCell="1" allowOverlap="1" wp14:anchorId="022ACB0C" wp14:editId="501449DE">
+          <wp:anchor distT="0" distB="0" distL="114300" distR="114300" simplePos="0" relativeHeight="251928576" behindDoc="1" locked="0" layoutInCell="1" allowOverlap="1" wp14:anchorId="0F286F8F" wp14:editId="0AD2F28B">
             <wp:simplePos x="0" y="0"/>
-            <wp:positionH relativeFrom="margin">
-              <wp:align>right</wp:align>
+            <wp:positionH relativeFrom="column">
+              <wp:posOffset>0</wp:posOffset>
             </wp:positionH>
             <wp:positionV relativeFrom="paragraph">
-              <wp:posOffset>-625475</wp:posOffset>
+              <wp:posOffset>-36</wp:posOffset>
             </wp:positionV>
-            <wp:extent cx="5943600" cy="4172585"/>
-            <wp:effectExtent l="0" t="0" r="0" b="0"/>
+            <wp:extent cx="5943600" cy="2988945"/>
+            <wp:effectExtent l="0" t="0" r="0" b="1905"/>
             <wp:wrapNone/>
-            <wp:docPr id="2" name="รูปภาพ 2"/>
+            <wp:docPr id="25" name="รูปภาพ 25"/>
             <wp:cNvGraphicFramePr>
               <a:graphicFrameLocks xmlns:a="http://schemas.openxmlformats.org/drawingml/2006/main" noChangeAspect="1"/>
             </wp:cNvGraphicFramePr>
@@ -2159,7 +2159,7 @@
                   <pic:spPr>
                     <a:xfrm>
                       <a:off x="0" y="0"/>
-                      <a:ext cx="5943600" cy="4172585"/>
+                      <a:ext cx="5943600" cy="2988945"/>
                     </a:xfrm>
                     <a:prstGeom prst="rect">
                       <a:avLst/>
@@ -2261,33 +2261,23 @@
           <w:lang w:bidi="th-TH"/>
         </w:rPr>
       </w:pPr>
-    </w:p>
-    <w:p>
-      <w:pPr>
-        <w:rPr>
-          <w:rFonts w:ascii="TH Sarabun New" w:hAnsi="TH Sarabun New" w:cs="TH Sarabun New"/>
-          <w:sz w:val="32"/>
-          <w:szCs w:val="32"/>
-          <w:lang w:bidi="th-TH"/>
-        </w:rPr>
-      </w:pPr>
       <w:r>
         <w:rPr>
           <w:noProof/>
         </w:rPr>
         <w:drawing>
-          <wp:anchor distT="0" distB="0" distL="114300" distR="114300" simplePos="0" relativeHeight="251813888" behindDoc="1" locked="0" layoutInCell="1" allowOverlap="1" wp14:anchorId="4AF423F9" wp14:editId="3103F993">
+          <wp:anchor distT="0" distB="0" distL="114300" distR="114300" simplePos="0" relativeHeight="251927552" behindDoc="1" locked="0" layoutInCell="1" allowOverlap="1" wp14:anchorId="07C2E5E1" wp14:editId="6D7E0CF5">
             <wp:simplePos x="0" y="0"/>
             <wp:positionH relativeFrom="margin">
               <wp:align>right</wp:align>
             </wp:positionH>
             <wp:positionV relativeFrom="paragraph">
-              <wp:posOffset>9525</wp:posOffset>
+              <wp:posOffset>383944</wp:posOffset>
             </wp:positionV>
-            <wp:extent cx="5943600" cy="4085590"/>
+            <wp:extent cx="5943600" cy="2937510"/>
             <wp:effectExtent l="0" t="0" r="0" b="0"/>
             <wp:wrapNone/>
-            <wp:docPr id="11" name="รูปภาพ 11"/>
+            <wp:docPr id="21" name="รูปภาพ 21"/>
             <wp:cNvGraphicFramePr>
               <a:graphicFrameLocks xmlns:a="http://schemas.openxmlformats.org/drawingml/2006/main" noChangeAspect="1"/>
             </wp:cNvGraphicFramePr>
@@ -2313,7 +2303,7 @@
                   <pic:spPr>
                     <a:xfrm>
                       <a:off x="0" y="0"/>
-                      <a:ext cx="5943600" cy="4085590"/>
+                      <a:ext cx="5943600" cy="2937510"/>
                     </a:xfrm>
                     <a:prstGeom prst="rect">
                       <a:avLst/>
@@ -2325,6 +2315,16 @@
           </wp:anchor>
         </w:drawing>
       </w:r>
+    </w:p>
+    <w:p>
+      <w:pPr>
+        <w:rPr>
+          <w:rFonts w:ascii="TH Sarabun New" w:hAnsi="TH Sarabun New" w:cs="TH Sarabun New"/>
+          <w:sz w:val="32"/>
+          <w:szCs w:val="32"/>
+          <w:lang w:bidi="th-TH"/>
+        </w:rPr>
+      </w:pPr>
     </w:p>
     <w:p>
       <w:pPr>
@@ -2343,6 +2343,8 @@
           <w:docGrid w:linePitch="360"/>
         </w:sectPr>
       </w:pPr>
+      <w:bookmarkStart w:id="0" w:name="_GoBack"/>
+      <w:bookmarkEnd w:id="0"/>
     </w:p>
     <w:tbl>
       <w:tblPr>
@@ -8402,30 +8404,9 @@
                 <w:rFonts w:ascii="TH Sarabun New" w:hAnsi="TH Sarabun New" w:cs="TH Sarabun New"/>
                 <w:sz w:val="28"/>
                 <w:szCs w:val="28"/>
-                <w:cs/>
-                <w:lang w:bidi="th-TH"/>
-              </w:rPr>
-              <w:t>*</w:t>
-            </w:r>
-            <w:r>
-              <w:rPr>
-                <w:rFonts w:ascii="TH Sarabun New" w:hAnsi="TH Sarabun New" w:cs="TH Sarabun New"/>
-                <w:sz w:val="28"/>
-                <w:szCs w:val="28"/>
-                <w:lang w:bidi="th-TH"/>
-              </w:rPr>
-              <w:t>Please enter your Use</w:t>
-            </w:r>
-            <w:bookmarkStart w:id="0" w:name="_GoBack"/>
-            <w:bookmarkEnd w:id="0"/>
-            <w:r>
-              <w:rPr>
-                <w:rFonts w:ascii="TH Sarabun New" w:hAnsi="TH Sarabun New" w:cs="TH Sarabun New"/>
-                <w:sz w:val="28"/>
-                <w:szCs w:val="28"/>
-                <w:lang w:bidi="th-TH"/>
-              </w:rPr>
-              <w:t>rname!!</w:t>
+                <w:lang w:bidi="th-TH"/>
+              </w:rPr>
+              <w:t>Please enter your Username!!</w:t>
             </w:r>
             <w:r>
               <w:rPr>
@@ -8656,16 +8637,6 @@
                 <w:lang w:bidi="th-TH"/>
               </w:rPr>
               <w:t>“</w:t>
-            </w:r>
-            <w:r>
-              <w:rPr>
-                <w:rFonts w:ascii="TH Sarabun New" w:hAnsi="TH Sarabun New" w:cs="TH Sarabun New"/>
-                <w:sz w:val="28"/>
-                <w:szCs w:val="28"/>
-                <w:cs/>
-                <w:lang w:bidi="th-TH"/>
-              </w:rPr>
-              <w:t>*</w:t>
             </w:r>
             <w:r>
               <w:rPr>
@@ -9219,16 +9190,6 @@
                 <w:rFonts w:ascii="TH Sarabun New" w:hAnsi="TH Sarabun New" w:cs="TH Sarabun New"/>
                 <w:sz w:val="28"/>
                 <w:szCs w:val="28"/>
-                <w:cs/>
-                <w:lang w:bidi="th-TH"/>
-              </w:rPr>
-              <w:t>*</w:t>
-            </w:r>
-            <w:r>
-              <w:rPr>
-                <w:rFonts w:ascii="TH Sarabun New" w:hAnsi="TH Sarabun New" w:cs="TH Sarabun New"/>
-                <w:sz w:val="28"/>
-                <w:szCs w:val="28"/>
                 <w:lang w:bidi="th-TH"/>
               </w:rPr>
               <w:t>Please enter your Password!!</w:t>
@@ -9463,16 +9424,6 @@
                 <w:lang w:bidi="th-TH"/>
               </w:rPr>
               <w:t>“</w:t>
-            </w:r>
-            <w:r>
-              <w:rPr>
-                <w:rFonts w:ascii="TH Sarabun New" w:hAnsi="TH Sarabun New" w:cs="TH Sarabun New"/>
-                <w:sz w:val="28"/>
-                <w:szCs w:val="28"/>
-                <w:cs/>
-                <w:lang w:bidi="th-TH"/>
-              </w:rPr>
-              <w:t>*</w:t>
             </w:r>
             <w:r>
               <w:rPr>
@@ -10229,16 +10180,6 @@
                 <w:rFonts w:ascii="TH Sarabun New" w:hAnsi="TH Sarabun New" w:cs="TH Sarabun New"/>
                 <w:sz w:val="28"/>
                 <w:szCs w:val="28"/>
-                <w:cs/>
-                <w:lang w:bidi="th-TH"/>
-              </w:rPr>
-              <w:t>*</w:t>
-            </w:r>
-            <w:r>
-              <w:rPr>
-                <w:rFonts w:ascii="TH Sarabun New" w:hAnsi="TH Sarabun New" w:cs="TH Sarabun New"/>
-                <w:sz w:val="28"/>
-                <w:szCs w:val="28"/>
                 <w:lang w:bidi="th-TH"/>
               </w:rPr>
               <w:t>Please enter your Username and Password!!</w:t>
@@ -10472,16 +10413,6 @@
                 <w:lang w:bidi="th-TH"/>
               </w:rPr>
               <w:t>“</w:t>
-            </w:r>
-            <w:r>
-              <w:rPr>
-                <w:rFonts w:ascii="TH Sarabun New" w:hAnsi="TH Sarabun New" w:cs="TH Sarabun New"/>
-                <w:sz w:val="28"/>
-                <w:szCs w:val="28"/>
-                <w:cs/>
-                <w:lang w:bidi="th-TH"/>
-              </w:rPr>
-              <w:t>*</w:t>
             </w:r>
             <w:r>
               <w:rPr>
@@ -11029,7 +10960,7 @@
                 <w:szCs w:val="28"/>
                 <w:lang w:bidi="th-TH"/>
               </w:rPr>
-              <w:t>“*</w:t>
+              <w:t>“</w:t>
             </w:r>
             <w:r>
               <w:rPr>
@@ -11291,7 +11222,7 @@
                 <w:szCs w:val="28"/>
                 <w:lang w:bidi="th-TH"/>
               </w:rPr>
-              <w:t>“*</w:t>
+              <w:t>“</w:t>
             </w:r>
             <w:r>
               <w:rPr>
@@ -11945,7 +11876,7 @@
                 <w:szCs w:val="28"/>
                 <w:lang w:bidi="th-TH"/>
               </w:rPr>
-              <w:t>“*</w:t>
+              <w:t>“</w:t>
             </w:r>
             <w:r>
               <w:rPr>
@@ -12208,7 +12139,7 @@
                 <w:szCs w:val="28"/>
                 <w:lang w:bidi="th-TH"/>
               </w:rPr>
-              <w:t>“*</w:t>
+              <w:t>“</w:t>
             </w:r>
             <w:r>
               <w:rPr>
@@ -12452,35 +12383,16 @@
                 <w:szCs w:val="28"/>
                 <w:lang w:bidi="th-TH"/>
               </w:rPr>
-              <w:t xml:space="preserve">username </w:t>
-            </w:r>
-            <w:r>
-              <w:rPr>
-                <w:rFonts w:ascii="TH Sarabun New" w:hAnsi="TH Sarabun New" w:cs="TH Sarabun New"/>
-                <w:sz w:val="32"/>
-                <w:szCs w:val="32"/>
-                <w:lang w:bidi="th-TH"/>
-              </w:rPr>
-              <w:t>and account is lock</w:t>
-            </w:r>
-            <w:r>
-              <w:rPr>
-                <w:rFonts w:ascii="TH Sarabun New" w:hAnsi="TH Sarabun New" w:cs="TH Sarabun New" w:hint="cs"/>
-                <w:sz w:val="32"/>
-                <w:szCs w:val="32"/>
-                <w:cs/>
+              <w:t>username and password</w:t>
+            </w:r>
+            <w:r>
+              <w:rPr>
+                <w:rFonts w:ascii="TH Sarabun New" w:hAnsi="TH Sarabun New" w:cs="TH Sarabun New"/>
+                <w:sz w:val="28"/>
+                <w:szCs w:val="28"/>
                 <w:lang w:bidi="th-TH"/>
               </w:rPr>
               <w:t xml:space="preserve"> </w:t>
-            </w:r>
-            <w:r>
-              <w:rPr>
-                <w:rFonts w:ascii="TH Sarabun New" w:hAnsi="TH Sarabun New" w:cs="TH Sarabun New"/>
-                <w:sz w:val="32"/>
-                <w:szCs w:val="32"/>
-                <w:lang w:bidi="th-TH"/>
-              </w:rPr>
-              <w:t>when login fail 3 time</w:t>
             </w:r>
           </w:p>
           <w:p>
@@ -12517,7 +12429,7 @@
               <w:pStyle w:val="a7"/>
               <w:numPr>
                 <w:ilvl w:val="0"/>
-                <w:numId w:val="25"/>
+                <w:numId w:val="40"/>
               </w:numPr>
               <w:rPr>
                 <w:rFonts w:ascii="TH Sarabun New" w:hAnsi="TH Sarabun New" w:cs="TH Sarabun New"/>
@@ -12582,7 +12494,7 @@
               <w:pStyle w:val="a7"/>
               <w:numPr>
                 <w:ilvl w:val="0"/>
-                <w:numId w:val="25"/>
+                <w:numId w:val="40"/>
               </w:numPr>
               <w:rPr>
                 <w:rFonts w:ascii="TH Sarabun New" w:hAnsi="TH Sarabun New" w:cs="TH Sarabun New"/>
@@ -12647,7 +12559,7 @@
               <w:pStyle w:val="a7"/>
               <w:numPr>
                 <w:ilvl w:val="0"/>
-                <w:numId w:val="25"/>
+                <w:numId w:val="40"/>
               </w:numPr>
               <w:rPr>
                 <w:rFonts w:ascii="TH Sarabun New" w:hAnsi="TH Sarabun New" w:cs="TH Sarabun New"/>
@@ -12695,6 +12607,16 @@
               </w:rPr>
               <w:t>”</w:t>
             </w:r>
+          </w:p>
+          <w:p>
+            <w:pPr>
+              <w:rPr>
+                <w:rFonts w:ascii="TH Sarabun New" w:hAnsi="TH Sarabun New" w:cs="TH Sarabun New"/>
+                <w:sz w:val="28"/>
+                <w:szCs w:val="28"/>
+                <w:lang w:bidi="th-TH"/>
+              </w:rPr>
+            </w:pPr>
           </w:p>
         </w:tc>
         <w:tc>
@@ -12872,16 +12794,16 @@
                 <w:szCs w:val="28"/>
                 <w:lang w:bidi="th-TH"/>
               </w:rPr>
-              <w:t>*</w:t>
-            </w:r>
-            <w:r>
-              <w:rPr>
-                <w:rFonts w:ascii="TH Sarabun New" w:hAnsi="TH Sarabun New" w:cs="TH Sarabun New"/>
-                <w:sz w:val="28"/>
-                <w:szCs w:val="28"/>
-                <w:lang w:bidi="th-TH"/>
-              </w:rPr>
-              <w:t>This account is lock!, Please contact support.</w:t>
+              <w:t>Invalid Username or Password!</w:t>
+            </w:r>
+            <w:r>
+              <w:rPr>
+                <w:rFonts w:ascii="TH Sarabun New" w:hAnsi="TH Sarabun New" w:cs="TH Sarabun New"/>
+                <w:sz w:val="28"/>
+                <w:szCs w:val="28"/>
+                <w:lang w:bidi="th-TH"/>
+              </w:rPr>
+              <w:t>!</w:t>
             </w:r>
             <w:r>
               <w:rPr>
@@ -13135,16 +13057,16 @@
                 <w:szCs w:val="28"/>
                 <w:lang w:bidi="th-TH"/>
               </w:rPr>
-              <w:t>*</w:t>
-            </w:r>
-            <w:r>
-              <w:rPr>
-                <w:rFonts w:ascii="TH Sarabun New" w:hAnsi="TH Sarabun New" w:cs="TH Sarabun New"/>
-                <w:sz w:val="28"/>
-                <w:szCs w:val="28"/>
-                <w:lang w:bidi="th-TH"/>
-              </w:rPr>
-              <w:t>This account is lock!, Please contact support.</w:t>
+              <w:t>Invalid Username or Password!</w:t>
+            </w:r>
+            <w:r>
+              <w:rPr>
+                <w:rFonts w:ascii="TH Sarabun New" w:hAnsi="TH Sarabun New" w:cs="TH Sarabun New"/>
+                <w:sz w:val="28"/>
+                <w:szCs w:val="28"/>
+                <w:lang w:bidi="th-TH"/>
+              </w:rPr>
+              <w:t>!</w:t>
             </w:r>
             <w:r>
               <w:rPr>
@@ -13237,64 +13159,6 @@
                 <w:lang w:bidi="th-TH"/>
               </w:rPr>
             </w:pPr>
-            <w:r>
-              <w:rPr>
-                <w:rFonts w:ascii="TH Sarabun New" w:hAnsi="TH Sarabun New" w:cs="TH Sarabun New"/>
-                <w:noProof/>
-                <w:sz w:val="32"/>
-                <w:szCs w:val="32"/>
-                <w:lang w:bidi="th-TH"/>
-              </w:rPr>
-              <w:drawing>
-                <wp:anchor distT="0" distB="0" distL="114300" distR="114300" simplePos="0" relativeHeight="251905024" behindDoc="0" locked="0" layoutInCell="1" allowOverlap="1" wp14:anchorId="144F160E" wp14:editId="5DB48BEC">
-                  <wp:simplePos x="0" y="0"/>
-                  <wp:positionH relativeFrom="column">
-                    <wp:posOffset>283845</wp:posOffset>
-                  </wp:positionH>
-                  <wp:positionV relativeFrom="paragraph">
-                    <wp:posOffset>586105</wp:posOffset>
-                  </wp:positionV>
-                  <wp:extent cx="201761" cy="191069"/>
-                  <wp:effectExtent l="0" t="0" r="8255" b="0"/>
-                  <wp:wrapNone/>
-                  <wp:docPr id="25" name="Picture 9"/>
-                  <wp:cNvGraphicFramePr>
-                    <a:graphicFrameLocks xmlns:a="http://schemas.openxmlformats.org/drawingml/2006/main" noChangeAspect="1"/>
-                  </wp:cNvGraphicFramePr>
-                  <a:graphic xmlns:a="http://schemas.openxmlformats.org/drawingml/2006/main">
-                    <a:graphicData uri="http://schemas.openxmlformats.org/drawingml/2006/picture">
-                      <pic:pic xmlns:pic="http://schemas.openxmlformats.org/drawingml/2006/picture">
-                        <pic:nvPicPr>
-                          <pic:cNvPr id="1" name="th[1].png"/>
-                          <pic:cNvPicPr/>
-                        </pic:nvPicPr>
-                        <pic:blipFill>
-                          <a:blip r:embed="rId9" cstate="print">
-                            <a:extLst>
-                              <a:ext uri="{28A0092B-C50C-407E-A947-70E740481C1C}">
-                                <a14:useLocalDpi xmlns:a14="http://schemas.microsoft.com/office/drawing/2010/main" val="0"/>
-                              </a:ext>
-                            </a:extLst>
-                          </a:blip>
-                          <a:stretch>
-                            <a:fillRect/>
-                          </a:stretch>
-                        </pic:blipFill>
-                        <pic:spPr>
-                          <a:xfrm>
-                            <a:off x="0" y="0"/>
-                            <a:ext cx="201761" cy="191069"/>
-                          </a:xfrm>
-                          <a:prstGeom prst="rect">
-                            <a:avLst/>
-                          </a:prstGeom>
-                        </pic:spPr>
-                      </pic:pic>
-                    </a:graphicData>
-                  </a:graphic>
-                </wp:anchor>
-              </w:drawing>
-            </w:r>
           </w:p>
         </w:tc>
         <w:tc>
@@ -13783,16 +13647,6 @@
                 <w:rFonts w:ascii="TH Sarabun New" w:hAnsi="TH Sarabun New" w:cs="TH Sarabun New"/>
                 <w:sz w:val="28"/>
                 <w:szCs w:val="28"/>
-                <w:cs/>
-                <w:lang w:bidi="th-TH"/>
-              </w:rPr>
-              <w:t>*</w:t>
-            </w:r>
-            <w:r>
-              <w:rPr>
-                <w:rFonts w:ascii="TH Sarabun New" w:hAnsi="TH Sarabun New" w:cs="TH Sarabun New"/>
-                <w:sz w:val="28"/>
-                <w:szCs w:val="28"/>
                 <w:lang w:bidi="th-TH"/>
               </w:rPr>
               <w:t>Please enter your Username!!</w:t>
@@ -14026,16 +13880,6 @@
                 <w:lang w:bidi="th-TH"/>
               </w:rPr>
               <w:t>“</w:t>
-            </w:r>
-            <w:r>
-              <w:rPr>
-                <w:rFonts w:ascii="TH Sarabun New" w:hAnsi="TH Sarabun New" w:cs="TH Sarabun New"/>
-                <w:sz w:val="28"/>
-                <w:szCs w:val="28"/>
-                <w:cs/>
-                <w:lang w:bidi="th-TH"/>
-              </w:rPr>
-              <w:t>*</w:t>
             </w:r>
             <w:r>
               <w:rPr>
@@ -14675,16 +14519,6 @@
                 <w:rFonts w:ascii="TH Sarabun New" w:hAnsi="TH Sarabun New" w:cs="TH Sarabun New"/>
                 <w:sz w:val="28"/>
                 <w:szCs w:val="28"/>
-                <w:cs/>
-                <w:lang w:bidi="th-TH"/>
-              </w:rPr>
-              <w:t>*</w:t>
-            </w:r>
-            <w:r>
-              <w:rPr>
-                <w:rFonts w:ascii="TH Sarabun New" w:hAnsi="TH Sarabun New" w:cs="TH Sarabun New"/>
-                <w:sz w:val="28"/>
-                <w:szCs w:val="28"/>
                 <w:lang w:bidi="th-TH"/>
               </w:rPr>
               <w:t>Please enter your Password!!</w:t>
@@ -14918,16 +14752,6 @@
                 <w:lang w:bidi="th-TH"/>
               </w:rPr>
               <w:t>“</w:t>
-            </w:r>
-            <w:r>
-              <w:rPr>
-                <w:rFonts w:ascii="TH Sarabun New" w:hAnsi="TH Sarabun New" w:cs="TH Sarabun New"/>
-                <w:sz w:val="28"/>
-                <w:szCs w:val="28"/>
-                <w:cs/>
-                <w:lang w:bidi="th-TH"/>
-              </w:rPr>
-              <w:t>*</w:t>
             </w:r>
             <w:r>
               <w:rPr>
@@ -15456,16 +15280,6 @@
                 <w:rFonts w:ascii="TH Sarabun New" w:hAnsi="TH Sarabun New" w:cs="TH Sarabun New"/>
                 <w:sz w:val="28"/>
                 <w:szCs w:val="28"/>
-                <w:cs/>
-                <w:lang w:bidi="th-TH"/>
-              </w:rPr>
-              <w:t>*</w:t>
-            </w:r>
-            <w:r>
-              <w:rPr>
-                <w:rFonts w:ascii="TH Sarabun New" w:hAnsi="TH Sarabun New" w:cs="TH Sarabun New"/>
-                <w:sz w:val="28"/>
-                <w:szCs w:val="28"/>
                 <w:lang w:bidi="th-TH"/>
               </w:rPr>
               <w:t>Please enter your Username and Password!!</w:t>
@@ -15700,16 +15514,6 @@
                 <w:lang w:bidi="th-TH"/>
               </w:rPr>
               <w:t>“</w:t>
-            </w:r>
-            <w:r>
-              <w:rPr>
-                <w:rFonts w:ascii="TH Sarabun New" w:hAnsi="TH Sarabun New" w:cs="TH Sarabun New"/>
-                <w:sz w:val="28"/>
-                <w:szCs w:val="28"/>
-                <w:cs/>
-                <w:lang w:bidi="th-TH"/>
-              </w:rPr>
-              <w:t>*</w:t>
             </w:r>
             <w:r>
               <w:rPr>
@@ -16787,7 +16591,7 @@
                 <w:szCs w:val="28"/>
                 <w:lang w:bidi="th-TH"/>
               </w:rPr>
-              <w:t>“*</w:t>
+              <w:t>“</w:t>
             </w:r>
             <w:r>
               <w:rPr>
@@ -17436,15 +17240,6 @@
                 <w:szCs w:val="28"/>
                 <w:lang w:bidi="th-TH"/>
               </w:rPr>
-              <w:t>*</w:t>
-            </w:r>
-            <w:r>
-              <w:rPr>
-                <w:rFonts w:ascii="TH Sarabun New" w:hAnsi="TH Sarabun New" w:cs="TH Sarabun New"/>
-                <w:sz w:val="28"/>
-                <w:szCs w:val="28"/>
-                <w:lang w:bidi="th-TH"/>
-              </w:rPr>
               <w:t>Invalid Username or Password!</w:t>
             </w:r>
             <w:r>
@@ -17698,7 +17493,7 @@
                 <w:szCs w:val="28"/>
                 <w:lang w:bidi="th-TH"/>
               </w:rPr>
-              <w:t>“*</w:t>
+              <w:t>“</w:t>
             </w:r>
             <w:r>
               <w:rPr>
@@ -17941,16 +17736,16 @@
                 <w:szCs w:val="28"/>
                 <w:lang w:bidi="th-TH"/>
               </w:rPr>
-              <w:t xml:space="preserve"> Sign in invalid </w:t>
-            </w:r>
-            <w:r>
-              <w:rPr>
-                <w:rFonts w:ascii="TH Sarabun New" w:hAnsi="TH Sarabun New" w:cs="TH Sarabun New"/>
-                <w:sz w:val="28"/>
-                <w:szCs w:val="28"/>
-                <w:lang w:bidi="th-TH"/>
-              </w:rPr>
-              <w:t>username and password</w:t>
+              <w:t xml:space="preserve"> Sign in invalid</w:t>
+            </w:r>
+            <w:r>
+              <w:rPr>
+                <w:rFonts w:ascii="TH Sarabun New" w:hAnsi="TH Sarabun New" w:cs="TH Sarabun New"/>
+                <w:sz w:val="28"/>
+                <w:szCs w:val="28"/>
+                <w:lang w:bidi="th-TH"/>
+              </w:rPr>
+              <w:t xml:space="preserve"> username and</w:t>
             </w:r>
             <w:r>
               <w:rPr>
@@ -17964,30 +17759,20 @@
             <w:r>
               <w:rPr>
                 <w:rFonts w:ascii="TH Sarabun New" w:hAnsi="TH Sarabun New" w:cs="TH Sarabun New"/>
-                <w:sz w:val="32"/>
-                <w:szCs w:val="32"/>
-                <w:lang w:bidi="th-TH"/>
-              </w:rPr>
-              <w:t>and account is lock</w:t>
-            </w:r>
-            <w:r>
-              <w:rPr>
-                <w:rFonts w:ascii="TH Sarabun New" w:hAnsi="TH Sarabun New" w:cs="TH Sarabun New" w:hint="cs"/>
-                <w:sz w:val="32"/>
-                <w:szCs w:val="32"/>
-                <w:cs/>
+                <w:sz w:val="28"/>
+                <w:szCs w:val="28"/>
+                <w:lang w:bidi="th-TH"/>
+              </w:rPr>
+              <w:t>password</w:t>
+            </w:r>
+            <w:r>
+              <w:rPr>
+                <w:rFonts w:ascii="TH Sarabun New" w:hAnsi="TH Sarabun New" w:cs="TH Sarabun New"/>
+                <w:sz w:val="28"/>
+                <w:szCs w:val="28"/>
                 <w:lang w:bidi="th-TH"/>
               </w:rPr>
               <w:t xml:space="preserve"> </w:t>
-            </w:r>
-            <w:r>
-              <w:rPr>
-                <w:rFonts w:ascii="TH Sarabun New" w:hAnsi="TH Sarabun New" w:cs="TH Sarabun New"/>
-                <w:sz w:val="32"/>
-                <w:szCs w:val="32"/>
-                <w:lang w:bidi="th-TH"/>
-              </w:rPr>
-              <w:t>when login fail 3 time</w:t>
             </w:r>
           </w:p>
           <w:p>
@@ -18024,7 +17809,7 @@
               <w:pStyle w:val="a7"/>
               <w:numPr>
                 <w:ilvl w:val="0"/>
-                <w:numId w:val="30"/>
+                <w:numId w:val="29"/>
               </w:numPr>
               <w:rPr>
                 <w:rFonts w:ascii="TH Sarabun New" w:hAnsi="TH Sarabun New" w:cs="TH Sarabun New"/>
@@ -18070,34 +17855,7 @@
                 <w:szCs w:val="28"/>
                 <w:lang w:bidi="th-TH"/>
               </w:rPr>
-              <w:t>student</w:t>
-            </w:r>
-            <w:r>
-              <w:rPr>
-                <w:rFonts w:ascii="TH Sarabun New" w:hAnsi="TH Sarabun New" w:cs="TH Sarabun New"/>
-                <w:sz w:val="28"/>
-                <w:szCs w:val="28"/>
-                <w:lang w:bidi="th-TH"/>
-              </w:rPr>
-              <w:t>_t</w:t>
-            </w:r>
-            <w:r>
-              <w:rPr>
-                <w:rFonts w:ascii="TH Sarabun New" w:hAnsi="TH Sarabun New" w:cs="TH Sarabun New"/>
-                <w:sz w:val="28"/>
-                <w:szCs w:val="28"/>
-                <w:lang w:bidi="th-TH"/>
-              </w:rPr>
-              <w:t>a</w:t>
-            </w:r>
-            <w:r>
-              <w:rPr>
-                <w:rFonts w:ascii="TH Sarabun New" w:hAnsi="TH Sarabun New" w:cs="TH Sarabun New"/>
-                <w:sz w:val="28"/>
-                <w:szCs w:val="28"/>
-                <w:lang w:bidi="th-TH"/>
-              </w:rPr>
-              <w:t>@kku</w:t>
+              <w:t>student_ta@kku</w:t>
             </w:r>
             <w:proofErr w:type="spellEnd"/>
             <w:r>
@@ -18116,7 +17874,7 @@
               <w:pStyle w:val="a7"/>
               <w:numPr>
                 <w:ilvl w:val="0"/>
-                <w:numId w:val="30"/>
+                <w:numId w:val="29"/>
               </w:numPr>
               <w:rPr>
                 <w:rFonts w:ascii="TH Sarabun New" w:hAnsi="TH Sarabun New" w:cs="TH Sarabun New"/>
@@ -18178,11 +17936,6 @@
           </w:p>
           <w:p>
             <w:pPr>
-              <w:pStyle w:val="a7"/>
-              <w:numPr>
-                <w:ilvl w:val="0"/>
-                <w:numId w:val="30"/>
-              </w:numPr>
               <w:rPr>
                 <w:rFonts w:ascii="TH Sarabun New" w:hAnsi="TH Sarabun New" w:cs="TH Sarabun New"/>
                 <w:sz w:val="28"/>
@@ -18229,16 +17982,6 @@
               </w:rPr>
               <w:t>”</w:t>
             </w:r>
-          </w:p>
-          <w:p>
-            <w:pPr>
-              <w:rPr>
-                <w:rFonts w:ascii="TH Sarabun New" w:hAnsi="TH Sarabun New" w:cs="TH Sarabun New"/>
-                <w:sz w:val="28"/>
-                <w:szCs w:val="28"/>
-                <w:lang w:bidi="th-TH"/>
-              </w:rPr>
-            </w:pPr>
           </w:p>
         </w:tc>
         <w:tc>
@@ -18416,16 +18159,16 @@
                 <w:szCs w:val="28"/>
                 <w:lang w:bidi="th-TH"/>
               </w:rPr>
-              <w:t>*</w:t>
-            </w:r>
-            <w:r>
-              <w:rPr>
-                <w:rFonts w:ascii="TH Sarabun New" w:hAnsi="TH Sarabun New" w:cs="TH Sarabun New"/>
-                <w:sz w:val="28"/>
-                <w:szCs w:val="28"/>
-                <w:lang w:bidi="th-TH"/>
-              </w:rPr>
-              <w:t>This account is lock!, Please contact support.</w:t>
+              <w:t>Invalid Username or Password!</w:t>
+            </w:r>
+            <w:r>
+              <w:rPr>
+                <w:rFonts w:ascii="TH Sarabun New" w:hAnsi="TH Sarabun New" w:cs="TH Sarabun New"/>
+                <w:sz w:val="28"/>
+                <w:szCs w:val="28"/>
+                <w:lang w:bidi="th-TH"/>
+              </w:rPr>
+              <w:t>!</w:t>
             </w:r>
             <w:r>
               <w:rPr>
@@ -18679,16 +18422,16 @@
                 <w:szCs w:val="28"/>
                 <w:lang w:bidi="th-TH"/>
               </w:rPr>
-              <w:t>*</w:t>
-            </w:r>
-            <w:r>
-              <w:rPr>
-                <w:rFonts w:ascii="TH Sarabun New" w:hAnsi="TH Sarabun New" w:cs="TH Sarabun New"/>
-                <w:sz w:val="28"/>
-                <w:szCs w:val="28"/>
-                <w:lang w:bidi="th-TH"/>
-              </w:rPr>
-              <w:t>This account is lock!, Please contact support.</w:t>
+              <w:t>Invalid Username or Password!</w:t>
+            </w:r>
+            <w:r>
+              <w:rPr>
+                <w:rFonts w:ascii="TH Sarabun New" w:hAnsi="TH Sarabun New" w:cs="TH Sarabun New"/>
+                <w:sz w:val="28"/>
+                <w:szCs w:val="28"/>
+                <w:lang w:bidi="th-TH"/>
+              </w:rPr>
+              <w:t>!</w:t>
             </w:r>
             <w:r>
               <w:rPr>
@@ -18781,64 +18524,6 @@
                 <w:lang w:bidi="th-TH"/>
               </w:rPr>
             </w:pPr>
-            <w:r>
-              <w:rPr>
-                <w:rFonts w:ascii="TH Sarabun New" w:hAnsi="TH Sarabun New" w:cs="TH Sarabun New"/>
-                <w:noProof/>
-                <w:sz w:val="32"/>
-                <w:szCs w:val="32"/>
-                <w:lang w:bidi="th-TH"/>
-              </w:rPr>
-              <w:drawing>
-                <wp:anchor distT="0" distB="0" distL="114300" distR="114300" simplePos="0" relativeHeight="251908096" behindDoc="0" locked="0" layoutInCell="1" allowOverlap="1" wp14:anchorId="48CCDD15" wp14:editId="019179CE">
-                  <wp:simplePos x="0" y="0"/>
-                  <wp:positionH relativeFrom="column">
-                    <wp:posOffset>264795</wp:posOffset>
-                  </wp:positionH>
-                  <wp:positionV relativeFrom="paragraph">
-                    <wp:posOffset>566208</wp:posOffset>
-                  </wp:positionV>
-                  <wp:extent cx="201761" cy="191069"/>
-                  <wp:effectExtent l="0" t="0" r="8255" b="0"/>
-                  <wp:wrapNone/>
-                  <wp:docPr id="30" name="Picture 8"/>
-                  <wp:cNvGraphicFramePr>
-                    <a:graphicFrameLocks xmlns:a="http://schemas.openxmlformats.org/drawingml/2006/main" noChangeAspect="1"/>
-                  </wp:cNvGraphicFramePr>
-                  <a:graphic xmlns:a="http://schemas.openxmlformats.org/drawingml/2006/main">
-                    <a:graphicData uri="http://schemas.openxmlformats.org/drawingml/2006/picture">
-                      <pic:pic xmlns:pic="http://schemas.openxmlformats.org/drawingml/2006/picture">
-                        <pic:nvPicPr>
-                          <pic:cNvPr id="1" name="th[1].png"/>
-                          <pic:cNvPicPr/>
-                        </pic:nvPicPr>
-                        <pic:blipFill>
-                          <a:blip r:embed="rId9" cstate="print">
-                            <a:extLst>
-                              <a:ext uri="{28A0092B-C50C-407E-A947-70E740481C1C}">
-                                <a14:useLocalDpi xmlns:a14="http://schemas.microsoft.com/office/drawing/2010/main" val="0"/>
-                              </a:ext>
-                            </a:extLst>
-                          </a:blip>
-                          <a:stretch>
-                            <a:fillRect/>
-                          </a:stretch>
-                        </pic:blipFill>
-                        <pic:spPr>
-                          <a:xfrm>
-                            <a:off x="0" y="0"/>
-                            <a:ext cx="201761" cy="191069"/>
-                          </a:xfrm>
-                          <a:prstGeom prst="rect">
-                            <a:avLst/>
-                          </a:prstGeom>
-                        </pic:spPr>
-                      </pic:pic>
-                    </a:graphicData>
-                  </a:graphic>
-                </wp:anchor>
-              </w:drawing>
-            </w:r>
           </w:p>
         </w:tc>
         <w:tc>
@@ -18892,28 +18577,19 @@
             <w:pPr>
               <w:rPr>
                 <w:rFonts w:ascii="TH Sarabun New" w:hAnsi="TH Sarabun New" w:cs="TH Sarabun New"/>
-                <w:sz w:val="32"/>
-                <w:szCs w:val="32"/>
-                <w:lang w:bidi="th-TH"/>
-              </w:rPr>
-            </w:pPr>
-            <w:r>
-              <w:rPr>
-                <w:rFonts w:ascii="TH Sarabun New" w:hAnsi="TH Sarabun New" w:cs="TH Sarabun New"/>
-                <w:sz w:val="32"/>
-                <w:szCs w:val="32"/>
-                <w:lang w:bidi="th-TH"/>
-              </w:rPr>
-              <w:t>Student</w:t>
-            </w:r>
-            <w:r>
-              <w:rPr>
-                <w:rFonts w:ascii="TH Sarabun New" w:hAnsi="TH Sarabun New" w:cs="TH Sarabun New"/>
-                <w:sz w:val="32"/>
-                <w:szCs w:val="32"/>
-                <w:lang w:bidi="th-TH"/>
-              </w:rPr>
-              <w:t xml:space="preserve"> Sign in empty username</w:t>
+                <w:sz w:val="28"/>
+                <w:szCs w:val="28"/>
+                <w:lang w:bidi="th-TH"/>
+              </w:rPr>
+            </w:pPr>
+            <w:r>
+              <w:rPr>
+                <w:rFonts w:ascii="TH Sarabun New" w:hAnsi="TH Sarabun New" w:cs="TH Sarabun New"/>
+                <w:sz w:val="28"/>
+                <w:szCs w:val="28"/>
+                <w:lang w:bidi="th-TH"/>
+              </w:rPr>
+              <w:t>Student Sign in empty username</w:t>
             </w:r>
           </w:p>
           <w:p>
@@ -19300,16 +18976,6 @@
                 <w:rFonts w:ascii="TH Sarabun New" w:hAnsi="TH Sarabun New" w:cs="TH Sarabun New"/>
                 <w:sz w:val="28"/>
                 <w:szCs w:val="28"/>
-                <w:cs/>
-                <w:lang w:bidi="th-TH"/>
-              </w:rPr>
-              <w:t>*</w:t>
-            </w:r>
-            <w:r>
-              <w:rPr>
-                <w:rFonts w:ascii="TH Sarabun New" w:hAnsi="TH Sarabun New" w:cs="TH Sarabun New"/>
-                <w:sz w:val="28"/>
-                <w:szCs w:val="28"/>
                 <w:lang w:bidi="th-TH"/>
               </w:rPr>
               <w:t>Please enter your Username!!</w:t>
@@ -19550,16 +19216,6 @@
                 <w:rFonts w:ascii="TH Sarabun New" w:hAnsi="TH Sarabun New" w:cs="TH Sarabun New"/>
                 <w:sz w:val="28"/>
                 <w:szCs w:val="28"/>
-                <w:cs/>
-                <w:lang w:bidi="th-TH"/>
-              </w:rPr>
-              <w:t>*</w:t>
-            </w:r>
-            <w:r>
-              <w:rPr>
-                <w:rFonts w:ascii="TH Sarabun New" w:hAnsi="TH Sarabun New" w:cs="TH Sarabun New"/>
-                <w:sz w:val="28"/>
-                <w:szCs w:val="28"/>
                 <w:lang w:bidi="th-TH"/>
               </w:rPr>
               <w:t>Please enter your Username!!</w:t>
@@ -19599,7 +19255,7 @@
                 <w:lang w:bidi="th-TH"/>
               </w:rPr>
               <w:drawing>
-                <wp:anchor distT="0" distB="0" distL="114300" distR="114300" simplePos="0" relativeHeight="251909120" behindDoc="0" locked="0" layoutInCell="1" allowOverlap="1" wp14:anchorId="0A762CFE" wp14:editId="67DEB59E">
+                <wp:anchor distT="0" distB="0" distL="114300" distR="114300" simplePos="0" relativeHeight="251921408" behindDoc="0" locked="0" layoutInCell="1" allowOverlap="1" wp14:anchorId="0A762CFE" wp14:editId="67DEB59E">
                   <wp:simplePos x="0" y="0"/>
                   <wp:positionH relativeFrom="column">
                     <wp:posOffset>306705</wp:posOffset>
@@ -19701,28 +19357,19 @@
             <w:pPr>
               <w:rPr>
                 <w:rFonts w:ascii="TH Sarabun New" w:hAnsi="TH Sarabun New" w:cs="TH Sarabun New"/>
-                <w:sz w:val="32"/>
-                <w:szCs w:val="32"/>
-                <w:lang w:bidi="th-TH"/>
-              </w:rPr>
-            </w:pPr>
-            <w:r>
-              <w:rPr>
-                <w:rFonts w:ascii="TH Sarabun New" w:hAnsi="TH Sarabun New" w:cs="TH Sarabun New"/>
-                <w:sz w:val="32"/>
-                <w:szCs w:val="32"/>
-                <w:lang w:bidi="th-TH"/>
-              </w:rPr>
-              <w:t>Student</w:t>
-            </w:r>
-            <w:r>
-              <w:rPr>
-                <w:rFonts w:ascii="TH Sarabun New" w:hAnsi="TH Sarabun New" w:cs="TH Sarabun New"/>
-                <w:sz w:val="32"/>
-                <w:szCs w:val="32"/>
-                <w:lang w:bidi="th-TH"/>
-              </w:rPr>
-              <w:t xml:space="preserve"> Sign in empty password</w:t>
+                <w:sz w:val="28"/>
+                <w:szCs w:val="28"/>
+                <w:lang w:bidi="th-TH"/>
+              </w:rPr>
+            </w:pPr>
+            <w:r>
+              <w:rPr>
+                <w:rFonts w:ascii="TH Sarabun New" w:hAnsi="TH Sarabun New" w:cs="TH Sarabun New"/>
+                <w:sz w:val="28"/>
+                <w:szCs w:val="28"/>
+                <w:lang w:bidi="th-TH"/>
+              </w:rPr>
+              <w:t>Student Sign in empty password</w:t>
             </w:r>
           </w:p>
           <w:p>
@@ -19818,7 +19465,17 @@
                 <w:lang w:bidi="th-TH"/>
               </w:rPr>
               <w:br/>
-              <w:t xml:space="preserve">        </w:t>
+              <w:t xml:space="preserve">     </w:t>
+            </w:r>
+            <w:proofErr w:type="gramStart"/>
+            <w:r>
+              <w:rPr>
+                <w:rFonts w:ascii="TH Sarabun New" w:hAnsi="TH Sarabun New" w:cs="TH Sarabun New"/>
+                <w:sz w:val="28"/>
+                <w:szCs w:val="28"/>
+                <w:lang w:bidi="th-TH"/>
+              </w:rPr>
+              <w:t xml:space="preserve">   </w:t>
             </w:r>
             <w:r>
               <w:rPr>
@@ -19830,6 +19487,7 @@
               </w:rPr>
               <w:t>“</w:t>
             </w:r>
+            <w:proofErr w:type="gramEnd"/>
             <w:r>
               <w:rPr>
                 <w:rFonts w:ascii="TH Sarabun New" w:hAnsi="TH Sarabun New" w:cs="TH Sarabun New"/>
@@ -20133,16 +19791,6 @@
                 <w:rFonts w:ascii="TH Sarabun New" w:hAnsi="TH Sarabun New" w:cs="TH Sarabun New"/>
                 <w:sz w:val="28"/>
                 <w:szCs w:val="28"/>
-                <w:cs/>
-                <w:lang w:bidi="th-TH"/>
-              </w:rPr>
-              <w:t>*</w:t>
-            </w:r>
-            <w:r>
-              <w:rPr>
-                <w:rFonts w:ascii="TH Sarabun New" w:hAnsi="TH Sarabun New" w:cs="TH Sarabun New"/>
-                <w:sz w:val="28"/>
-                <w:szCs w:val="28"/>
                 <w:lang w:bidi="th-TH"/>
               </w:rPr>
               <w:t>Please enter your Password!!</w:t>
@@ -20383,16 +20031,6 @@
                 <w:rFonts w:ascii="TH Sarabun New" w:hAnsi="TH Sarabun New" w:cs="TH Sarabun New"/>
                 <w:sz w:val="28"/>
                 <w:szCs w:val="28"/>
-                <w:cs/>
-                <w:lang w:bidi="th-TH"/>
-              </w:rPr>
-              <w:t>*</w:t>
-            </w:r>
-            <w:r>
-              <w:rPr>
-                <w:rFonts w:ascii="TH Sarabun New" w:hAnsi="TH Sarabun New" w:cs="TH Sarabun New"/>
-                <w:sz w:val="28"/>
-                <w:szCs w:val="28"/>
                 <w:lang w:bidi="th-TH"/>
               </w:rPr>
               <w:t>Please enter your Password!!</w:t>
@@ -20432,7 +20070,7 @@
                 <w:lang w:bidi="th-TH"/>
               </w:rPr>
               <w:drawing>
-                <wp:anchor distT="0" distB="0" distL="114300" distR="114300" simplePos="0" relativeHeight="251910144" behindDoc="0" locked="0" layoutInCell="1" allowOverlap="1" wp14:anchorId="2E78D939" wp14:editId="4C3FFCB6">
+                <wp:anchor distT="0" distB="0" distL="114300" distR="114300" simplePos="0" relativeHeight="251922432" behindDoc="0" locked="0" layoutInCell="1" allowOverlap="1" wp14:anchorId="2E78D939" wp14:editId="4C3FFCB6">
                   <wp:simplePos x="0" y="0"/>
                   <wp:positionH relativeFrom="column">
                     <wp:posOffset>317076</wp:posOffset>
@@ -20534,28 +20172,19 @@
             <w:pPr>
               <w:rPr>
                 <w:rFonts w:ascii="TH Sarabun New" w:hAnsi="TH Sarabun New" w:cs="TH Sarabun New"/>
-                <w:sz w:val="32"/>
-                <w:szCs w:val="32"/>
-                <w:lang w:bidi="th-TH"/>
-              </w:rPr>
-            </w:pPr>
-            <w:r>
-              <w:rPr>
-                <w:rFonts w:ascii="TH Sarabun New" w:hAnsi="TH Sarabun New" w:cs="TH Sarabun New"/>
-                <w:sz w:val="32"/>
-                <w:szCs w:val="32"/>
-                <w:lang w:bidi="th-TH"/>
-              </w:rPr>
-              <w:t>Student</w:t>
-            </w:r>
-            <w:r>
-              <w:rPr>
-                <w:rFonts w:ascii="TH Sarabun New" w:hAnsi="TH Sarabun New" w:cs="TH Sarabun New"/>
-                <w:sz w:val="32"/>
-                <w:szCs w:val="32"/>
-                <w:lang w:bidi="th-TH"/>
-              </w:rPr>
-              <w:t xml:space="preserve"> Sign in empty username and password</w:t>
+                <w:sz w:val="28"/>
+                <w:szCs w:val="28"/>
+                <w:lang w:bidi="th-TH"/>
+              </w:rPr>
+            </w:pPr>
+            <w:r>
+              <w:rPr>
+                <w:rFonts w:ascii="TH Sarabun New" w:hAnsi="TH Sarabun New" w:cs="TH Sarabun New"/>
+                <w:sz w:val="28"/>
+                <w:szCs w:val="28"/>
+                <w:lang w:bidi="th-TH"/>
+              </w:rPr>
+              <w:t>Student Sign in empty username and password</w:t>
             </w:r>
           </w:p>
           <w:p>
@@ -20596,8 +20225,8 @@
               </w:numPr>
               <w:rPr>
                 <w:rFonts w:ascii="TH Sarabun New" w:hAnsi="TH Sarabun New" w:cs="TH Sarabun New"/>
-                <w:sz w:val="32"/>
-                <w:szCs w:val="32"/>
+                <w:sz w:val="28"/>
+                <w:szCs w:val="28"/>
                 <w:lang w:bidi="th-TH"/>
               </w:rPr>
             </w:pPr>
@@ -20876,16 +20505,6 @@
                 <w:rFonts w:ascii="TH Sarabun New" w:hAnsi="TH Sarabun New" w:cs="TH Sarabun New"/>
                 <w:sz w:val="28"/>
                 <w:szCs w:val="28"/>
-                <w:cs/>
-                <w:lang w:bidi="th-TH"/>
-              </w:rPr>
-              <w:t>*</w:t>
-            </w:r>
-            <w:r>
-              <w:rPr>
-                <w:rFonts w:ascii="TH Sarabun New" w:hAnsi="TH Sarabun New" w:cs="TH Sarabun New"/>
-                <w:sz w:val="28"/>
-                <w:szCs w:val="28"/>
                 <w:lang w:bidi="th-TH"/>
               </w:rPr>
               <w:t>Please enter your Username and Password!!</w:t>
@@ -21126,16 +20745,6 @@
                 <w:rFonts w:ascii="TH Sarabun New" w:hAnsi="TH Sarabun New" w:cs="TH Sarabun New"/>
                 <w:sz w:val="28"/>
                 <w:szCs w:val="28"/>
-                <w:cs/>
-                <w:lang w:bidi="th-TH"/>
-              </w:rPr>
-              <w:t>*</w:t>
-            </w:r>
-            <w:r>
-              <w:rPr>
-                <w:rFonts w:ascii="TH Sarabun New" w:hAnsi="TH Sarabun New" w:cs="TH Sarabun New"/>
-                <w:sz w:val="28"/>
-                <w:szCs w:val="28"/>
                 <w:lang w:bidi="th-TH"/>
               </w:rPr>
               <w:t>Please enter your Username and Password!!</w:t>
@@ -21175,7 +20784,7 @@
                 <w:lang w:bidi="th-TH"/>
               </w:rPr>
               <w:drawing>
-                <wp:anchor distT="0" distB="0" distL="114300" distR="114300" simplePos="0" relativeHeight="251911168" behindDoc="0" locked="0" layoutInCell="1" allowOverlap="1" wp14:anchorId="667F7030" wp14:editId="2864F29E">
+                <wp:anchor distT="0" distB="0" distL="114300" distR="114300" simplePos="0" relativeHeight="251923456" behindDoc="0" locked="0" layoutInCell="1" allowOverlap="1" wp14:anchorId="667F7030" wp14:editId="2864F29E">
                   <wp:simplePos x="0" y="0"/>
                   <wp:positionH relativeFrom="column">
                     <wp:posOffset>295438</wp:posOffset>
@@ -21278,28 +20887,19 @@
             <w:pPr>
               <w:rPr>
                 <w:rFonts w:ascii="TH Sarabun New" w:hAnsi="TH Sarabun New" w:cs="TH Sarabun New"/>
-                <w:sz w:val="32"/>
-                <w:szCs w:val="32"/>
-                <w:lang w:bidi="th-TH"/>
-              </w:rPr>
-            </w:pPr>
-            <w:r>
-              <w:rPr>
-                <w:rFonts w:ascii="TH Sarabun New" w:hAnsi="TH Sarabun New" w:cs="TH Sarabun New"/>
-                <w:sz w:val="32"/>
-                <w:szCs w:val="32"/>
-                <w:lang w:bidi="th-TH"/>
-              </w:rPr>
-              <w:t>Student</w:t>
-            </w:r>
-            <w:r>
-              <w:rPr>
-                <w:rFonts w:ascii="TH Sarabun New" w:hAnsi="TH Sarabun New" w:cs="TH Sarabun New"/>
-                <w:sz w:val="32"/>
-                <w:szCs w:val="32"/>
-                <w:lang w:bidi="th-TH"/>
-              </w:rPr>
-              <w:t xml:space="preserve"> Sign in invalid username</w:t>
+                <w:sz w:val="28"/>
+                <w:szCs w:val="28"/>
+                <w:lang w:bidi="th-TH"/>
+              </w:rPr>
+            </w:pPr>
+            <w:r>
+              <w:rPr>
+                <w:rFonts w:ascii="TH Sarabun New" w:hAnsi="TH Sarabun New" w:cs="TH Sarabun New"/>
+                <w:sz w:val="28"/>
+                <w:szCs w:val="28"/>
+                <w:lang w:bidi="th-TH"/>
+              </w:rPr>
+              <w:t>Student Sign in invalid username</w:t>
             </w:r>
           </w:p>
           <w:p>
@@ -21943,7 +21543,7 @@
                 <w:szCs w:val="28"/>
                 <w:lang w:bidi="th-TH"/>
               </w:rPr>
-              <w:t>“*</w:t>
+              <w:t>“</w:t>
             </w:r>
             <w:r>
               <w:rPr>
@@ -22063,7 +21663,7 @@
                 <w:lang w:bidi="th-TH"/>
               </w:rPr>
               <w:drawing>
-                <wp:anchor distT="0" distB="0" distL="114300" distR="114300" simplePos="0" relativeHeight="251912192" behindDoc="0" locked="0" layoutInCell="1" allowOverlap="1" wp14:anchorId="1EB969B6" wp14:editId="0040665E">
+                <wp:anchor distT="0" distB="0" distL="114300" distR="114300" simplePos="0" relativeHeight="251924480" behindDoc="0" locked="0" layoutInCell="1" allowOverlap="1" wp14:anchorId="1EB969B6" wp14:editId="0040665E">
                   <wp:simplePos x="0" y="0"/>
                   <wp:positionH relativeFrom="column">
                     <wp:posOffset>221192</wp:posOffset>
@@ -22165,28 +21765,19 @@
             <w:pPr>
               <w:rPr>
                 <w:rFonts w:ascii="TH Sarabun New" w:hAnsi="TH Sarabun New" w:cs="TH Sarabun New"/>
-                <w:sz w:val="32"/>
-                <w:szCs w:val="32"/>
-                <w:lang w:bidi="th-TH"/>
-              </w:rPr>
-            </w:pPr>
-            <w:r>
-              <w:rPr>
-                <w:rFonts w:ascii="TH Sarabun New" w:hAnsi="TH Sarabun New" w:cs="TH Sarabun New"/>
-                <w:sz w:val="32"/>
-                <w:szCs w:val="32"/>
-                <w:lang w:bidi="th-TH"/>
-              </w:rPr>
-              <w:t>Student</w:t>
-            </w:r>
-            <w:r>
-              <w:rPr>
-                <w:rFonts w:ascii="TH Sarabun New" w:hAnsi="TH Sarabun New" w:cs="TH Sarabun New"/>
-                <w:sz w:val="32"/>
-                <w:szCs w:val="32"/>
-                <w:lang w:bidi="th-TH"/>
-              </w:rPr>
-              <w:t xml:space="preserve"> Sign in invalid password</w:t>
+                <w:sz w:val="28"/>
+                <w:szCs w:val="28"/>
+                <w:lang w:bidi="th-TH"/>
+              </w:rPr>
+            </w:pPr>
+            <w:r>
+              <w:rPr>
+                <w:rFonts w:ascii="TH Sarabun New" w:hAnsi="TH Sarabun New" w:cs="TH Sarabun New"/>
+                <w:sz w:val="28"/>
+                <w:szCs w:val="28"/>
+                <w:lang w:bidi="th-TH"/>
+              </w:rPr>
+              <w:t>Student Sign in invalid password</w:t>
             </w:r>
           </w:p>
           <w:p>
@@ -22355,8 +21946,8 @@
               </w:numPr>
               <w:rPr>
                 <w:rFonts w:ascii="TH Sarabun New" w:hAnsi="TH Sarabun New" w:cs="TH Sarabun New"/>
-                <w:sz w:val="32"/>
-                <w:szCs w:val="32"/>
+                <w:sz w:val="28"/>
+                <w:szCs w:val="28"/>
                 <w:lang w:bidi="th-TH"/>
               </w:rPr>
             </w:pPr>
@@ -22577,7 +22168,7 @@
                 <w:szCs w:val="28"/>
                 <w:lang w:bidi="th-TH"/>
               </w:rPr>
-              <w:t>“*</w:t>
+              <w:t>“</w:t>
             </w:r>
             <w:r>
               <w:rPr>
@@ -22840,7 +22431,7 @@
                 <w:szCs w:val="28"/>
                 <w:lang w:bidi="th-TH"/>
               </w:rPr>
-              <w:t>“*</w:t>
+              <w:t>“</w:t>
             </w:r>
             <w:r>
               <w:rPr>
@@ -22960,7 +22551,7 @@
                 <w:lang w:bidi="th-TH"/>
               </w:rPr>
               <w:drawing>
-                <wp:anchor distT="0" distB="0" distL="114300" distR="114300" simplePos="0" relativeHeight="251913216" behindDoc="0" locked="0" layoutInCell="1" allowOverlap="1" wp14:anchorId="07929AE1" wp14:editId="24120658">
+                <wp:anchor distT="0" distB="0" distL="114300" distR="114300" simplePos="0" relativeHeight="251925504" behindDoc="0" locked="0" layoutInCell="1" allowOverlap="1" wp14:anchorId="07929AE1" wp14:editId="24120658">
                   <wp:simplePos x="0" y="0"/>
                   <wp:positionH relativeFrom="column">
                     <wp:posOffset>273897</wp:posOffset>
@@ -23092,26 +22683,7 @@
                 <w:szCs w:val="32"/>
                 <w:lang w:bidi="th-TH"/>
               </w:rPr>
-              <w:t>and account is lock</w:t>
-            </w:r>
-            <w:r>
-              <w:rPr>
-                <w:rFonts w:ascii="TH Sarabun New" w:hAnsi="TH Sarabun New" w:cs="TH Sarabun New" w:hint="cs"/>
-                <w:sz w:val="32"/>
-                <w:szCs w:val="32"/>
-                <w:cs/>
-                <w:lang w:bidi="th-TH"/>
-              </w:rPr>
-              <w:t xml:space="preserve"> </w:t>
-            </w:r>
-            <w:r>
-              <w:rPr>
-                <w:rFonts w:ascii="TH Sarabun New" w:hAnsi="TH Sarabun New" w:cs="TH Sarabun New"/>
-                <w:sz w:val="32"/>
-                <w:szCs w:val="32"/>
-                <w:lang w:bidi="th-TH"/>
-              </w:rPr>
-              <w:t>when login fail 3 time</w:t>
+              <w:t xml:space="preserve">and password </w:t>
             </w:r>
           </w:p>
           <w:p>
@@ -23194,16 +22766,7 @@
                 <w:szCs w:val="28"/>
                 <w:lang w:bidi="th-TH"/>
               </w:rPr>
-              <w:t>sompong_student@</w:t>
-            </w:r>
-            <w:r>
-              <w:rPr>
-                <w:rFonts w:ascii="TH Sarabun New" w:hAnsi="TH Sarabun New" w:cs="TH Sarabun New"/>
-                <w:sz w:val="28"/>
-                <w:szCs w:val="28"/>
-                <w:lang w:bidi="th-TH"/>
-              </w:rPr>
-              <w:t>kku</w:t>
+              <w:t>sompong_student@kku</w:t>
             </w:r>
             <w:proofErr w:type="spellEnd"/>
             <w:r>
@@ -23531,7 +23094,16 @@
                 <w:szCs w:val="28"/>
                 <w:lang w:bidi="th-TH"/>
               </w:rPr>
-              <w:t>This account is lock!, Please contact support.</w:t>
+              <w:t>Invalid Username or Password!</w:t>
+            </w:r>
+            <w:r>
+              <w:rPr>
+                <w:rFonts w:ascii="TH Sarabun New" w:hAnsi="TH Sarabun New" w:cs="TH Sarabun New"/>
+                <w:sz w:val="28"/>
+                <w:szCs w:val="28"/>
+                <w:lang w:bidi="th-TH"/>
+              </w:rPr>
+              <w:t>!</w:t>
             </w:r>
             <w:r>
               <w:rPr>
@@ -23794,7 +23366,16 @@
                 <w:szCs w:val="28"/>
                 <w:lang w:bidi="th-TH"/>
               </w:rPr>
-              <w:t>This account is lock!, Please contact support.</w:t>
+              <w:t>Invalid Username or Password!</w:t>
+            </w:r>
+            <w:r>
+              <w:rPr>
+                <w:rFonts w:ascii="TH Sarabun New" w:hAnsi="TH Sarabun New" w:cs="TH Sarabun New"/>
+                <w:sz w:val="28"/>
+                <w:szCs w:val="28"/>
+                <w:lang w:bidi="th-TH"/>
+              </w:rPr>
+              <w:t>!</w:t>
             </w:r>
             <w:r>
               <w:rPr>
@@ -23896,7 +23477,7 @@
                 <w:lang w:bidi="th-TH"/>
               </w:rPr>
               <w:drawing>
-                <wp:anchor distT="0" distB="0" distL="114300" distR="114300" simplePos="0" relativeHeight="251914240" behindDoc="0" locked="0" layoutInCell="1" allowOverlap="1" wp14:anchorId="544ED12E" wp14:editId="7482466D">
+                <wp:anchor distT="0" distB="0" distL="114300" distR="114300" simplePos="0" relativeHeight="251926528" behindDoc="0" locked="0" layoutInCell="1" allowOverlap="1" wp14:anchorId="544ED12E" wp14:editId="7482466D">
                   <wp:simplePos x="0" y="0"/>
                   <wp:positionH relativeFrom="column">
                     <wp:posOffset>262890</wp:posOffset>
@@ -23945,6 +23526,1877 @@
                 </wp:anchor>
               </w:drawing>
             </w:r>
+          </w:p>
+        </w:tc>
+        <w:tc>
+          <w:tcPr>
+            <w:tcW w:w="976" w:type="dxa"/>
+          </w:tcPr>
+          <w:p>
+            <w:pPr>
+              <w:rPr>
+                <w:rFonts w:ascii="TH Sarabun New" w:hAnsi="TH Sarabun New" w:cs="TH Sarabun New"/>
+                <w:sz w:val="32"/>
+                <w:szCs w:val="32"/>
+                <w:lang w:bidi="th-TH"/>
+              </w:rPr>
+            </w:pPr>
+          </w:p>
+        </w:tc>
+      </w:tr>
+      <w:tr>
+        <w:tc>
+          <w:tcPr>
+            <w:tcW w:w="630" w:type="dxa"/>
+          </w:tcPr>
+          <w:p>
+            <w:pPr>
+              <w:jc w:val="center"/>
+              <w:rPr>
+                <w:rFonts w:ascii="TH Sarabun New" w:hAnsi="TH Sarabun New" w:cs="TH Sarabun New"/>
+                <w:sz w:val="32"/>
+                <w:szCs w:val="32"/>
+                <w:lang w:bidi="th-TH"/>
+              </w:rPr>
+            </w:pPr>
+            <w:r>
+              <w:rPr>
+                <w:rFonts w:ascii="TH Sarabun New" w:hAnsi="TH Sarabun New" w:cs="TH Sarabun New"/>
+                <w:sz w:val="32"/>
+                <w:szCs w:val="32"/>
+                <w:lang w:bidi="th-TH"/>
+              </w:rPr>
+              <w:lastRenderedPageBreak/>
+              <w:t>20</w:t>
+            </w:r>
+          </w:p>
+        </w:tc>
+        <w:tc>
+          <w:tcPr>
+            <w:tcW w:w="4230" w:type="dxa"/>
+            <w:gridSpan w:val="2"/>
+          </w:tcPr>
+          <w:p>
+            <w:pPr>
+              <w:rPr>
+                <w:rFonts w:ascii="TH Sarabun New" w:hAnsi="TH Sarabun New" w:cs="TH Sarabun New"/>
+                <w:sz w:val="28"/>
+                <w:szCs w:val="28"/>
+                <w:lang w:bidi="th-TH"/>
+              </w:rPr>
+            </w:pPr>
+            <w:r>
+              <w:rPr>
+                <w:rFonts w:ascii="TH Sarabun New" w:hAnsi="TH Sarabun New" w:cs="TH Sarabun New"/>
+                <w:sz w:val="28"/>
+                <w:szCs w:val="28"/>
+                <w:lang w:bidi="th-TH"/>
+              </w:rPr>
+              <w:t>User Sign in invalid username</w:t>
+            </w:r>
+            <w:r>
+              <w:rPr>
+                <w:rFonts w:ascii="TH Sarabun New" w:hAnsi="TH Sarabun New" w:cs="TH Sarabun New" w:hint="cs"/>
+                <w:sz w:val="28"/>
+                <w:szCs w:val="28"/>
+                <w:cs/>
+                <w:lang w:bidi="th-TH"/>
+              </w:rPr>
+              <w:t xml:space="preserve"> </w:t>
+            </w:r>
+            <w:r>
+              <w:rPr>
+                <w:rFonts w:ascii="TH Sarabun New" w:hAnsi="TH Sarabun New" w:cs="TH Sarabun New"/>
+                <w:sz w:val="28"/>
+                <w:szCs w:val="28"/>
+                <w:lang w:bidi="th-TH"/>
+              </w:rPr>
+              <w:t xml:space="preserve">and password 3 time </w:t>
+            </w:r>
+            <w:r>
+              <w:rPr>
+                <w:rFonts w:ascii="TH Sarabun New" w:hAnsi="TH Sarabun New" w:cs="TH Sarabun New"/>
+                <w:sz w:val="28"/>
+                <w:szCs w:val="28"/>
+                <w:lang w:bidi="th-TH"/>
+              </w:rPr>
+              <w:t>then</w:t>
+            </w:r>
+            <w:r>
+              <w:rPr>
+                <w:rFonts w:ascii="TH Sarabun New" w:hAnsi="TH Sarabun New" w:cs="TH Sarabun New"/>
+                <w:sz w:val="28"/>
+                <w:szCs w:val="28"/>
+                <w:lang w:bidi="th-TH"/>
+              </w:rPr>
+              <w:t xml:space="preserve"> account is lock</w:t>
+            </w:r>
+          </w:p>
+          <w:p>
+            <w:pPr>
+              <w:rPr>
+                <w:rFonts w:ascii="TH Sarabun New" w:hAnsi="TH Sarabun New" w:cs="TH Sarabun New"/>
+                <w:sz w:val="28"/>
+                <w:szCs w:val="28"/>
+                <w:lang w:bidi="th-TH"/>
+              </w:rPr>
+            </w:pPr>
+            <w:r>
+              <w:rPr>
+                <w:rFonts w:ascii="TH Sarabun New" w:hAnsi="TH Sarabun New" w:cs="TH Sarabun New" w:hint="cs"/>
+                <w:sz w:val="28"/>
+                <w:szCs w:val="28"/>
+                <w:cs/>
+                <w:lang w:bidi="th-TH"/>
+              </w:rPr>
+              <w:t xml:space="preserve">ที่หน้า </w:t>
+            </w:r>
+            <w:r>
+              <w:rPr>
+                <w:rFonts w:ascii="TH Sarabun New" w:hAnsi="TH Sarabun New" w:cs="TH Sarabun New"/>
+                <w:sz w:val="28"/>
+                <w:szCs w:val="28"/>
+                <w:lang w:bidi="th-TH"/>
+              </w:rPr>
+              <w:t>Sign in</w:t>
+            </w:r>
+          </w:p>
+          <w:p>
+            <w:pPr>
+              <w:pStyle w:val="a7"/>
+              <w:numPr>
+                <w:ilvl w:val="0"/>
+                <w:numId w:val="41"/>
+              </w:numPr>
+              <w:rPr>
+                <w:rFonts w:ascii="TH Sarabun New" w:hAnsi="TH Sarabun New" w:cs="TH Sarabun New"/>
+                <w:sz w:val="28"/>
+                <w:szCs w:val="28"/>
+                <w:lang w:bidi="th-TH"/>
+              </w:rPr>
+            </w:pPr>
+            <w:r>
+              <w:rPr>
+                <w:rFonts w:ascii="TH Sarabun New" w:hAnsi="TH Sarabun New" w:cs="TH Sarabun New" w:hint="cs"/>
+                <w:sz w:val="28"/>
+                <w:szCs w:val="28"/>
+                <w:cs/>
+                <w:lang w:bidi="th-TH"/>
+              </w:rPr>
+              <w:t xml:space="preserve">กรอกข้อมูลที่ช่อง </w:t>
+            </w:r>
+            <w:r>
+              <w:rPr>
+                <w:rFonts w:ascii="TH Sarabun New" w:hAnsi="TH Sarabun New" w:cs="TH Sarabun New"/>
+                <w:sz w:val="28"/>
+                <w:szCs w:val="28"/>
+                <w:lang w:bidi="th-TH"/>
+              </w:rPr>
+              <w:t>Username</w:t>
+            </w:r>
+            <w:r>
+              <w:rPr>
+                <w:rFonts w:ascii="TH Sarabun New" w:hAnsi="TH Sarabun New" w:cs="TH Sarabun New"/>
+                <w:sz w:val="28"/>
+                <w:szCs w:val="28"/>
+                <w:cs/>
+                <w:lang w:bidi="th-TH"/>
+              </w:rPr>
+              <w:t xml:space="preserve"> = “</w:t>
+            </w:r>
+            <w:proofErr w:type="spellStart"/>
+            <w:r>
+              <w:rPr>
+                <w:rFonts w:ascii="TH Sarabun New" w:hAnsi="TH Sarabun New" w:cs="TH Sarabun New"/>
+                <w:sz w:val="28"/>
+                <w:szCs w:val="28"/>
+                <w:lang w:bidi="th-TH"/>
+              </w:rPr>
+              <w:t>som</w:t>
+            </w:r>
+            <w:r>
+              <w:rPr>
+                <w:rFonts w:ascii="TH Sarabun New" w:hAnsi="TH Sarabun New" w:cs="TH Sarabun New"/>
+                <w:sz w:val="28"/>
+                <w:szCs w:val="28"/>
+                <w:lang w:bidi="th-TH"/>
+              </w:rPr>
+              <w:t>yod</w:t>
+            </w:r>
+            <w:r>
+              <w:rPr>
+                <w:rFonts w:ascii="TH Sarabun New" w:hAnsi="TH Sarabun New" w:cs="TH Sarabun New"/>
+                <w:sz w:val="28"/>
+                <w:szCs w:val="28"/>
+                <w:lang w:bidi="th-TH"/>
+              </w:rPr>
+              <w:t>@kku</w:t>
+            </w:r>
+            <w:proofErr w:type="spellEnd"/>
+            <w:r>
+              <w:rPr>
+                <w:rFonts w:ascii="TH Sarabun New" w:hAnsi="TH Sarabun New" w:cs="TH Sarabun New"/>
+                <w:sz w:val="28"/>
+                <w:szCs w:val="28"/>
+                <w:cs/>
+                <w:lang w:bidi="th-TH"/>
+              </w:rPr>
+              <w:t xml:space="preserve">” </w:t>
+            </w:r>
+          </w:p>
+          <w:p>
+            <w:pPr>
+              <w:pStyle w:val="a7"/>
+              <w:numPr>
+                <w:ilvl w:val="0"/>
+                <w:numId w:val="41"/>
+              </w:numPr>
+              <w:rPr>
+                <w:rFonts w:ascii="TH Sarabun New" w:hAnsi="TH Sarabun New" w:cs="TH Sarabun New"/>
+                <w:sz w:val="28"/>
+                <w:szCs w:val="28"/>
+                <w:lang w:bidi="th-TH"/>
+              </w:rPr>
+            </w:pPr>
+            <w:r>
+              <w:rPr>
+                <w:rFonts w:ascii="TH Sarabun New" w:hAnsi="TH Sarabun New" w:cs="TH Sarabun New" w:hint="cs"/>
+                <w:sz w:val="28"/>
+                <w:szCs w:val="28"/>
+                <w:cs/>
+                <w:lang w:bidi="th-TH"/>
+              </w:rPr>
+              <w:t xml:space="preserve">กรอกข้อมูลที่ช่อง </w:t>
+            </w:r>
+            <w:r>
+              <w:rPr>
+                <w:rFonts w:ascii="TH Sarabun New" w:hAnsi="TH Sarabun New" w:cs="TH Sarabun New"/>
+                <w:sz w:val="28"/>
+                <w:szCs w:val="28"/>
+                <w:lang w:bidi="th-TH"/>
+              </w:rPr>
+              <w:t>Password</w:t>
+            </w:r>
+            <w:r>
+              <w:rPr>
+                <w:rFonts w:ascii="TH Sarabun New" w:hAnsi="TH Sarabun New" w:cs="TH Sarabun New"/>
+                <w:sz w:val="28"/>
+                <w:szCs w:val="28"/>
+                <w:cs/>
+                <w:lang w:bidi="th-TH"/>
+              </w:rPr>
+              <w:t xml:space="preserve"> = “</w:t>
+            </w:r>
+            <w:proofErr w:type="spellStart"/>
+            <w:r>
+              <w:rPr>
+                <w:rFonts w:ascii="TH Sarabun New" w:hAnsi="TH Sarabun New" w:cs="TH Sarabun New"/>
+                <w:sz w:val="28"/>
+                <w:szCs w:val="28"/>
+                <w:lang w:bidi="th-TH"/>
+              </w:rPr>
+              <w:t>ABCdef</w:t>
+            </w:r>
+            <w:proofErr w:type="spellEnd"/>
+            <w:r>
+              <w:rPr>
+                <w:rFonts w:ascii="TH Sarabun New" w:hAnsi="TH Sarabun New" w:cs="TH Sarabun New"/>
+                <w:sz w:val="28"/>
+                <w:szCs w:val="28"/>
+                <w:cs/>
+                <w:lang w:bidi="th-TH"/>
+              </w:rPr>
+              <w:t>”</w:t>
+            </w:r>
+          </w:p>
+          <w:p>
+            <w:pPr>
+              <w:pStyle w:val="a7"/>
+              <w:numPr>
+                <w:ilvl w:val="0"/>
+                <w:numId w:val="41"/>
+              </w:numPr>
+              <w:rPr>
+                <w:rFonts w:ascii="TH Sarabun New" w:hAnsi="TH Sarabun New" w:cs="TH Sarabun New"/>
+                <w:sz w:val="32"/>
+                <w:szCs w:val="32"/>
+                <w:lang w:bidi="th-TH"/>
+              </w:rPr>
+            </w:pPr>
+            <w:r>
+              <w:rPr>
+                <w:rFonts w:ascii="TH Sarabun New" w:hAnsi="TH Sarabun New" w:cs="TH Sarabun New" w:hint="cs"/>
+                <w:sz w:val="28"/>
+                <w:szCs w:val="28"/>
+                <w:cs/>
+                <w:lang w:bidi="th-TH"/>
+              </w:rPr>
+              <w:t xml:space="preserve">กดปุ่ม </w:t>
+            </w:r>
+            <w:r>
+              <w:rPr>
+                <w:rFonts w:ascii="TH Sarabun New" w:hAnsi="TH Sarabun New" w:cs="TH Sarabun New"/>
+                <w:sz w:val="28"/>
+                <w:szCs w:val="28"/>
+                <w:cs/>
+                <w:lang w:bidi="th-TH"/>
+              </w:rPr>
+              <w:t>“</w:t>
+            </w:r>
+            <w:r>
+              <w:rPr>
+                <w:rFonts w:ascii="TH Sarabun New" w:hAnsi="TH Sarabun New" w:cs="TH Sarabun New"/>
+                <w:sz w:val="28"/>
+                <w:szCs w:val="28"/>
+                <w:lang w:bidi="th-TH"/>
+              </w:rPr>
+              <w:t>Sign in</w:t>
+            </w:r>
+            <w:r>
+              <w:rPr>
+                <w:rFonts w:ascii="TH Sarabun New" w:hAnsi="TH Sarabun New" w:cs="TH Sarabun New"/>
+                <w:sz w:val="28"/>
+                <w:szCs w:val="28"/>
+                <w:cs/>
+                <w:lang w:bidi="th-TH"/>
+              </w:rPr>
+              <w:t>”</w:t>
+            </w:r>
+          </w:p>
+          <w:p>
+            <w:pPr>
+              <w:pStyle w:val="a7"/>
+              <w:numPr>
+                <w:ilvl w:val="0"/>
+                <w:numId w:val="41"/>
+              </w:numPr>
+              <w:rPr>
+                <w:rFonts w:ascii="TH Sarabun New" w:hAnsi="TH Sarabun New" w:cs="TH Sarabun New"/>
+                <w:sz w:val="32"/>
+                <w:szCs w:val="32"/>
+                <w:lang w:bidi="th-TH"/>
+              </w:rPr>
+            </w:pPr>
+            <w:r>
+              <w:rPr>
+                <w:rFonts w:ascii="TH Sarabun New" w:hAnsi="TH Sarabun New" w:cs="TH Sarabun New" w:hint="cs"/>
+                <w:sz w:val="28"/>
+                <w:szCs w:val="28"/>
+                <w:cs/>
+                <w:lang w:bidi="th-TH"/>
+              </w:rPr>
+              <w:t xml:space="preserve">กดปุ่ม </w:t>
+            </w:r>
+            <w:r>
+              <w:rPr>
+                <w:rFonts w:ascii="TH Sarabun New" w:hAnsi="TH Sarabun New" w:cs="TH Sarabun New"/>
+                <w:sz w:val="28"/>
+                <w:szCs w:val="28"/>
+                <w:lang w:bidi="th-TH"/>
+              </w:rPr>
+              <w:t>OK</w:t>
+            </w:r>
+          </w:p>
+          <w:p>
+            <w:pPr>
+              <w:pStyle w:val="a7"/>
+              <w:numPr>
+                <w:ilvl w:val="0"/>
+                <w:numId w:val="41"/>
+              </w:numPr>
+              <w:rPr>
+                <w:rFonts w:ascii="TH Sarabun New" w:hAnsi="TH Sarabun New" w:cs="TH Sarabun New"/>
+                <w:sz w:val="28"/>
+                <w:szCs w:val="28"/>
+                <w:lang w:bidi="th-TH"/>
+              </w:rPr>
+            </w:pPr>
+            <w:r>
+              <w:rPr>
+                <w:rFonts w:ascii="TH Sarabun New" w:hAnsi="TH Sarabun New" w:cs="TH Sarabun New" w:hint="cs"/>
+                <w:sz w:val="28"/>
+                <w:szCs w:val="28"/>
+                <w:cs/>
+                <w:lang w:bidi="th-TH"/>
+              </w:rPr>
+              <w:t xml:space="preserve">กรอกข้อมูลที่ช่อง </w:t>
+            </w:r>
+            <w:r>
+              <w:rPr>
+                <w:rFonts w:ascii="TH Sarabun New" w:hAnsi="TH Sarabun New" w:cs="TH Sarabun New"/>
+                <w:sz w:val="28"/>
+                <w:szCs w:val="28"/>
+                <w:lang w:bidi="th-TH"/>
+              </w:rPr>
+              <w:t>Username</w:t>
+            </w:r>
+            <w:r>
+              <w:rPr>
+                <w:rFonts w:ascii="TH Sarabun New" w:hAnsi="TH Sarabun New" w:cs="TH Sarabun New"/>
+                <w:sz w:val="28"/>
+                <w:szCs w:val="28"/>
+                <w:cs/>
+                <w:lang w:bidi="th-TH"/>
+              </w:rPr>
+              <w:t xml:space="preserve"> = “</w:t>
+            </w:r>
+            <w:proofErr w:type="spellStart"/>
+            <w:r>
+              <w:rPr>
+                <w:rFonts w:ascii="TH Sarabun New" w:hAnsi="TH Sarabun New" w:cs="TH Sarabun New"/>
+                <w:sz w:val="28"/>
+                <w:szCs w:val="28"/>
+                <w:lang w:bidi="th-TH"/>
+              </w:rPr>
+              <w:t>som</w:t>
+            </w:r>
+            <w:r>
+              <w:rPr>
+                <w:rFonts w:ascii="TH Sarabun New" w:hAnsi="TH Sarabun New" w:cs="TH Sarabun New"/>
+                <w:sz w:val="28"/>
+                <w:szCs w:val="28"/>
+                <w:lang w:bidi="th-TH"/>
+              </w:rPr>
+              <w:t>yod</w:t>
+            </w:r>
+            <w:r>
+              <w:rPr>
+                <w:rFonts w:ascii="TH Sarabun New" w:hAnsi="TH Sarabun New" w:cs="TH Sarabun New"/>
+                <w:sz w:val="28"/>
+                <w:szCs w:val="28"/>
+                <w:lang w:bidi="th-TH"/>
+              </w:rPr>
+              <w:t>@kku</w:t>
+            </w:r>
+            <w:proofErr w:type="spellEnd"/>
+            <w:r>
+              <w:rPr>
+                <w:rFonts w:ascii="TH Sarabun New" w:hAnsi="TH Sarabun New" w:cs="TH Sarabun New"/>
+                <w:sz w:val="28"/>
+                <w:szCs w:val="28"/>
+                <w:cs/>
+                <w:lang w:bidi="th-TH"/>
+              </w:rPr>
+              <w:t xml:space="preserve">” </w:t>
+            </w:r>
+          </w:p>
+          <w:p>
+            <w:pPr>
+              <w:pStyle w:val="a7"/>
+              <w:numPr>
+                <w:ilvl w:val="0"/>
+                <w:numId w:val="41"/>
+              </w:numPr>
+              <w:rPr>
+                <w:rFonts w:ascii="TH Sarabun New" w:hAnsi="TH Sarabun New" w:cs="TH Sarabun New"/>
+                <w:sz w:val="28"/>
+                <w:szCs w:val="28"/>
+                <w:lang w:bidi="th-TH"/>
+              </w:rPr>
+            </w:pPr>
+            <w:r>
+              <w:rPr>
+                <w:rFonts w:ascii="TH Sarabun New" w:hAnsi="TH Sarabun New" w:cs="TH Sarabun New" w:hint="cs"/>
+                <w:sz w:val="28"/>
+                <w:szCs w:val="28"/>
+                <w:cs/>
+                <w:lang w:bidi="th-TH"/>
+              </w:rPr>
+              <w:t xml:space="preserve">กรอกข้อมูลที่ช่อง </w:t>
+            </w:r>
+            <w:r>
+              <w:rPr>
+                <w:rFonts w:ascii="TH Sarabun New" w:hAnsi="TH Sarabun New" w:cs="TH Sarabun New"/>
+                <w:sz w:val="28"/>
+                <w:szCs w:val="28"/>
+                <w:lang w:bidi="th-TH"/>
+              </w:rPr>
+              <w:t>Password</w:t>
+            </w:r>
+            <w:r>
+              <w:rPr>
+                <w:rFonts w:ascii="TH Sarabun New" w:hAnsi="TH Sarabun New" w:cs="TH Sarabun New"/>
+                <w:sz w:val="28"/>
+                <w:szCs w:val="28"/>
+                <w:cs/>
+                <w:lang w:bidi="th-TH"/>
+              </w:rPr>
+              <w:t xml:space="preserve"> = “</w:t>
+            </w:r>
+            <w:proofErr w:type="spellStart"/>
+            <w:r>
+              <w:rPr>
+                <w:rFonts w:ascii="TH Sarabun New" w:hAnsi="TH Sarabun New" w:cs="TH Sarabun New"/>
+                <w:sz w:val="28"/>
+                <w:szCs w:val="28"/>
+                <w:lang w:bidi="th-TH"/>
+              </w:rPr>
+              <w:t>ABCdef</w:t>
+            </w:r>
+            <w:proofErr w:type="spellEnd"/>
+            <w:r>
+              <w:rPr>
+                <w:rFonts w:ascii="TH Sarabun New" w:hAnsi="TH Sarabun New" w:cs="TH Sarabun New"/>
+                <w:sz w:val="28"/>
+                <w:szCs w:val="28"/>
+                <w:cs/>
+                <w:lang w:bidi="th-TH"/>
+              </w:rPr>
+              <w:t>”</w:t>
+            </w:r>
+          </w:p>
+          <w:p>
+            <w:pPr>
+              <w:pStyle w:val="a7"/>
+              <w:numPr>
+                <w:ilvl w:val="0"/>
+                <w:numId w:val="41"/>
+              </w:numPr>
+              <w:rPr>
+                <w:rFonts w:ascii="TH Sarabun New" w:hAnsi="TH Sarabun New" w:cs="TH Sarabun New"/>
+                <w:sz w:val="32"/>
+                <w:szCs w:val="32"/>
+                <w:lang w:bidi="th-TH"/>
+              </w:rPr>
+            </w:pPr>
+            <w:r>
+              <w:rPr>
+                <w:rFonts w:ascii="TH Sarabun New" w:hAnsi="TH Sarabun New" w:cs="TH Sarabun New" w:hint="cs"/>
+                <w:sz w:val="28"/>
+                <w:szCs w:val="28"/>
+                <w:cs/>
+                <w:lang w:bidi="th-TH"/>
+              </w:rPr>
+              <w:t xml:space="preserve">กดปุ่ม </w:t>
+            </w:r>
+            <w:r>
+              <w:rPr>
+                <w:rFonts w:ascii="TH Sarabun New" w:hAnsi="TH Sarabun New" w:cs="TH Sarabun New"/>
+                <w:sz w:val="28"/>
+                <w:szCs w:val="28"/>
+                <w:cs/>
+                <w:lang w:bidi="th-TH"/>
+              </w:rPr>
+              <w:t>“</w:t>
+            </w:r>
+            <w:r>
+              <w:rPr>
+                <w:rFonts w:ascii="TH Sarabun New" w:hAnsi="TH Sarabun New" w:cs="TH Sarabun New"/>
+                <w:sz w:val="28"/>
+                <w:szCs w:val="28"/>
+                <w:lang w:bidi="th-TH"/>
+              </w:rPr>
+              <w:t>Sign in</w:t>
+            </w:r>
+            <w:r>
+              <w:rPr>
+                <w:rFonts w:ascii="TH Sarabun New" w:hAnsi="TH Sarabun New" w:cs="TH Sarabun New"/>
+                <w:sz w:val="28"/>
+                <w:szCs w:val="28"/>
+                <w:cs/>
+                <w:lang w:bidi="th-TH"/>
+              </w:rPr>
+              <w:t>”</w:t>
+            </w:r>
+          </w:p>
+          <w:p>
+            <w:pPr>
+              <w:pStyle w:val="a7"/>
+              <w:numPr>
+                <w:ilvl w:val="0"/>
+                <w:numId w:val="41"/>
+              </w:numPr>
+              <w:rPr>
+                <w:rFonts w:ascii="TH Sarabun New" w:hAnsi="TH Sarabun New" w:cs="TH Sarabun New"/>
+                <w:sz w:val="32"/>
+                <w:szCs w:val="32"/>
+                <w:lang w:bidi="th-TH"/>
+              </w:rPr>
+            </w:pPr>
+            <w:r>
+              <w:rPr>
+                <w:rFonts w:ascii="TH Sarabun New" w:hAnsi="TH Sarabun New" w:cs="TH Sarabun New" w:hint="cs"/>
+                <w:sz w:val="28"/>
+                <w:szCs w:val="28"/>
+                <w:cs/>
+                <w:lang w:bidi="th-TH"/>
+              </w:rPr>
+              <w:t xml:space="preserve">กดปุ่ม </w:t>
+            </w:r>
+            <w:r>
+              <w:rPr>
+                <w:rFonts w:ascii="TH Sarabun New" w:hAnsi="TH Sarabun New" w:cs="TH Sarabun New"/>
+                <w:sz w:val="28"/>
+                <w:szCs w:val="28"/>
+                <w:lang w:bidi="th-TH"/>
+              </w:rPr>
+              <w:t>OK</w:t>
+            </w:r>
+          </w:p>
+          <w:p>
+            <w:pPr>
+              <w:pStyle w:val="a7"/>
+              <w:numPr>
+                <w:ilvl w:val="0"/>
+                <w:numId w:val="41"/>
+              </w:numPr>
+              <w:rPr>
+                <w:rFonts w:ascii="TH Sarabun New" w:hAnsi="TH Sarabun New" w:cs="TH Sarabun New"/>
+                <w:sz w:val="28"/>
+                <w:szCs w:val="28"/>
+                <w:lang w:bidi="th-TH"/>
+              </w:rPr>
+            </w:pPr>
+            <w:r>
+              <w:rPr>
+                <w:rFonts w:ascii="TH Sarabun New" w:hAnsi="TH Sarabun New" w:cs="TH Sarabun New" w:hint="cs"/>
+                <w:sz w:val="28"/>
+                <w:szCs w:val="28"/>
+                <w:cs/>
+                <w:lang w:bidi="th-TH"/>
+              </w:rPr>
+              <w:t xml:space="preserve">กรอกข้อมูลที่ช่อง </w:t>
+            </w:r>
+            <w:r>
+              <w:rPr>
+                <w:rFonts w:ascii="TH Sarabun New" w:hAnsi="TH Sarabun New" w:cs="TH Sarabun New"/>
+                <w:sz w:val="28"/>
+                <w:szCs w:val="28"/>
+                <w:lang w:bidi="th-TH"/>
+              </w:rPr>
+              <w:t>Username</w:t>
+            </w:r>
+            <w:r>
+              <w:rPr>
+                <w:rFonts w:ascii="TH Sarabun New" w:hAnsi="TH Sarabun New" w:cs="TH Sarabun New"/>
+                <w:sz w:val="28"/>
+                <w:szCs w:val="28"/>
+                <w:cs/>
+                <w:lang w:bidi="th-TH"/>
+              </w:rPr>
+              <w:t xml:space="preserve"> = “</w:t>
+            </w:r>
+            <w:proofErr w:type="spellStart"/>
+            <w:r>
+              <w:rPr>
+                <w:rFonts w:ascii="TH Sarabun New" w:hAnsi="TH Sarabun New" w:cs="TH Sarabun New"/>
+                <w:sz w:val="28"/>
+                <w:szCs w:val="28"/>
+                <w:lang w:bidi="th-TH"/>
+              </w:rPr>
+              <w:t>som</w:t>
+            </w:r>
+            <w:r>
+              <w:rPr>
+                <w:rFonts w:ascii="TH Sarabun New" w:hAnsi="TH Sarabun New" w:cs="TH Sarabun New"/>
+                <w:sz w:val="28"/>
+                <w:szCs w:val="28"/>
+                <w:lang w:bidi="th-TH"/>
+              </w:rPr>
+              <w:t>yod</w:t>
+            </w:r>
+            <w:r>
+              <w:rPr>
+                <w:rFonts w:ascii="TH Sarabun New" w:hAnsi="TH Sarabun New" w:cs="TH Sarabun New"/>
+                <w:sz w:val="28"/>
+                <w:szCs w:val="28"/>
+                <w:lang w:bidi="th-TH"/>
+              </w:rPr>
+              <w:t>@kku</w:t>
+            </w:r>
+            <w:proofErr w:type="spellEnd"/>
+            <w:r>
+              <w:rPr>
+                <w:rFonts w:ascii="TH Sarabun New" w:hAnsi="TH Sarabun New" w:cs="TH Sarabun New"/>
+                <w:sz w:val="28"/>
+                <w:szCs w:val="28"/>
+                <w:cs/>
+                <w:lang w:bidi="th-TH"/>
+              </w:rPr>
+              <w:t xml:space="preserve">” </w:t>
+            </w:r>
+          </w:p>
+          <w:p>
+            <w:pPr>
+              <w:pStyle w:val="a7"/>
+              <w:numPr>
+                <w:ilvl w:val="0"/>
+                <w:numId w:val="41"/>
+              </w:numPr>
+              <w:rPr>
+                <w:rFonts w:ascii="TH Sarabun New" w:hAnsi="TH Sarabun New" w:cs="TH Sarabun New"/>
+                <w:sz w:val="28"/>
+                <w:szCs w:val="28"/>
+                <w:lang w:bidi="th-TH"/>
+              </w:rPr>
+            </w:pPr>
+            <w:r>
+              <w:rPr>
+                <w:rFonts w:ascii="TH Sarabun New" w:hAnsi="TH Sarabun New" w:cs="TH Sarabun New" w:hint="cs"/>
+                <w:sz w:val="28"/>
+                <w:szCs w:val="28"/>
+                <w:cs/>
+                <w:lang w:bidi="th-TH"/>
+              </w:rPr>
+              <w:t xml:space="preserve">กรอกข้อมูลที่ช่อง </w:t>
+            </w:r>
+            <w:r>
+              <w:rPr>
+                <w:rFonts w:ascii="TH Sarabun New" w:hAnsi="TH Sarabun New" w:cs="TH Sarabun New"/>
+                <w:sz w:val="28"/>
+                <w:szCs w:val="28"/>
+                <w:lang w:bidi="th-TH"/>
+              </w:rPr>
+              <w:t>Password</w:t>
+            </w:r>
+            <w:r>
+              <w:rPr>
+                <w:rFonts w:ascii="TH Sarabun New" w:hAnsi="TH Sarabun New" w:cs="TH Sarabun New"/>
+                <w:sz w:val="28"/>
+                <w:szCs w:val="28"/>
+                <w:cs/>
+                <w:lang w:bidi="th-TH"/>
+              </w:rPr>
+              <w:t xml:space="preserve"> = “</w:t>
+            </w:r>
+            <w:proofErr w:type="spellStart"/>
+            <w:r>
+              <w:rPr>
+                <w:rFonts w:ascii="TH Sarabun New" w:hAnsi="TH Sarabun New" w:cs="TH Sarabun New"/>
+                <w:sz w:val="28"/>
+                <w:szCs w:val="28"/>
+                <w:lang w:bidi="th-TH"/>
+              </w:rPr>
+              <w:t>ABCdef</w:t>
+            </w:r>
+            <w:proofErr w:type="spellEnd"/>
+            <w:r>
+              <w:rPr>
+                <w:rFonts w:ascii="TH Sarabun New" w:hAnsi="TH Sarabun New" w:cs="TH Sarabun New"/>
+                <w:sz w:val="28"/>
+                <w:szCs w:val="28"/>
+                <w:cs/>
+                <w:lang w:bidi="th-TH"/>
+              </w:rPr>
+              <w:t>”</w:t>
+            </w:r>
+          </w:p>
+          <w:p>
+            <w:pPr>
+              <w:pStyle w:val="a7"/>
+              <w:numPr>
+                <w:ilvl w:val="0"/>
+                <w:numId w:val="41"/>
+              </w:numPr>
+              <w:rPr>
+                <w:rFonts w:ascii="TH Sarabun New" w:hAnsi="TH Sarabun New" w:cs="TH Sarabun New"/>
+                <w:sz w:val="32"/>
+                <w:szCs w:val="32"/>
+                <w:lang w:bidi="th-TH"/>
+              </w:rPr>
+            </w:pPr>
+            <w:r>
+              <w:rPr>
+                <w:rFonts w:ascii="TH Sarabun New" w:hAnsi="TH Sarabun New" w:cs="TH Sarabun New" w:hint="cs"/>
+                <w:sz w:val="28"/>
+                <w:szCs w:val="28"/>
+                <w:cs/>
+                <w:lang w:bidi="th-TH"/>
+              </w:rPr>
+              <w:t xml:space="preserve">กดปุ่ม </w:t>
+            </w:r>
+            <w:r>
+              <w:rPr>
+                <w:rFonts w:ascii="TH Sarabun New" w:hAnsi="TH Sarabun New" w:cs="TH Sarabun New"/>
+                <w:sz w:val="28"/>
+                <w:szCs w:val="28"/>
+                <w:cs/>
+                <w:lang w:bidi="th-TH"/>
+              </w:rPr>
+              <w:t>“</w:t>
+            </w:r>
+            <w:r>
+              <w:rPr>
+                <w:rFonts w:ascii="TH Sarabun New" w:hAnsi="TH Sarabun New" w:cs="TH Sarabun New"/>
+                <w:sz w:val="28"/>
+                <w:szCs w:val="28"/>
+                <w:lang w:bidi="th-TH"/>
+              </w:rPr>
+              <w:t>Sign in</w:t>
+            </w:r>
+            <w:r>
+              <w:rPr>
+                <w:rFonts w:ascii="TH Sarabun New" w:hAnsi="TH Sarabun New" w:cs="TH Sarabun New"/>
+                <w:sz w:val="28"/>
+                <w:szCs w:val="28"/>
+                <w:cs/>
+                <w:lang w:bidi="th-TH"/>
+              </w:rPr>
+              <w:t>”</w:t>
+            </w:r>
+          </w:p>
+          <w:p>
+            <w:pPr>
+              <w:pStyle w:val="a7"/>
+              <w:numPr>
+                <w:ilvl w:val="0"/>
+                <w:numId w:val="41"/>
+              </w:numPr>
+              <w:rPr>
+                <w:rFonts w:ascii="TH Sarabun New" w:hAnsi="TH Sarabun New" w:cs="TH Sarabun New"/>
+                <w:sz w:val="32"/>
+                <w:szCs w:val="32"/>
+                <w:lang w:bidi="th-TH"/>
+              </w:rPr>
+            </w:pPr>
+            <w:r>
+              <w:rPr>
+                <w:rFonts w:ascii="TH Sarabun New" w:hAnsi="TH Sarabun New" w:cs="TH Sarabun New" w:hint="cs"/>
+                <w:sz w:val="28"/>
+                <w:szCs w:val="28"/>
+                <w:cs/>
+                <w:lang w:bidi="th-TH"/>
+              </w:rPr>
+              <w:t xml:space="preserve">กดปุ่ม </w:t>
+            </w:r>
+            <w:r>
+              <w:rPr>
+                <w:rFonts w:ascii="TH Sarabun New" w:hAnsi="TH Sarabun New" w:cs="TH Sarabun New"/>
+                <w:sz w:val="28"/>
+                <w:szCs w:val="28"/>
+                <w:lang w:bidi="th-TH"/>
+              </w:rPr>
+              <w:t>OK</w:t>
+            </w:r>
+          </w:p>
+          <w:p>
+            <w:pPr>
+              <w:pStyle w:val="a7"/>
+              <w:numPr>
+                <w:ilvl w:val="0"/>
+                <w:numId w:val="41"/>
+              </w:numPr>
+              <w:rPr>
+                <w:rFonts w:ascii="TH Sarabun New" w:hAnsi="TH Sarabun New" w:cs="TH Sarabun New"/>
+                <w:sz w:val="28"/>
+                <w:szCs w:val="28"/>
+                <w:lang w:bidi="th-TH"/>
+              </w:rPr>
+            </w:pPr>
+            <w:r>
+              <w:rPr>
+                <w:rFonts w:ascii="TH Sarabun New" w:hAnsi="TH Sarabun New" w:cs="TH Sarabun New" w:hint="cs"/>
+                <w:sz w:val="28"/>
+                <w:szCs w:val="28"/>
+                <w:cs/>
+                <w:lang w:bidi="th-TH"/>
+              </w:rPr>
+              <w:t xml:space="preserve">กรอกข้อมูลที่ช่อง </w:t>
+            </w:r>
+            <w:r>
+              <w:rPr>
+                <w:rFonts w:ascii="TH Sarabun New" w:hAnsi="TH Sarabun New" w:cs="TH Sarabun New"/>
+                <w:sz w:val="28"/>
+                <w:szCs w:val="28"/>
+                <w:lang w:bidi="th-TH"/>
+              </w:rPr>
+              <w:t>Username</w:t>
+            </w:r>
+            <w:r>
+              <w:rPr>
+                <w:rFonts w:ascii="TH Sarabun New" w:hAnsi="TH Sarabun New" w:cs="TH Sarabun New"/>
+                <w:sz w:val="28"/>
+                <w:szCs w:val="28"/>
+                <w:cs/>
+                <w:lang w:bidi="th-TH"/>
+              </w:rPr>
+              <w:t xml:space="preserve"> = “</w:t>
+            </w:r>
+            <w:proofErr w:type="spellStart"/>
+            <w:r>
+              <w:rPr>
+                <w:rFonts w:ascii="TH Sarabun New" w:hAnsi="TH Sarabun New" w:cs="TH Sarabun New"/>
+                <w:sz w:val="28"/>
+                <w:szCs w:val="28"/>
+                <w:lang w:bidi="th-TH"/>
+              </w:rPr>
+              <w:t>som</w:t>
+            </w:r>
+            <w:r>
+              <w:rPr>
+                <w:rFonts w:ascii="TH Sarabun New" w:hAnsi="TH Sarabun New" w:cs="TH Sarabun New"/>
+                <w:sz w:val="28"/>
+                <w:szCs w:val="28"/>
+                <w:lang w:bidi="th-TH"/>
+              </w:rPr>
+              <w:t>yod</w:t>
+            </w:r>
+            <w:r>
+              <w:rPr>
+                <w:rFonts w:ascii="TH Sarabun New" w:hAnsi="TH Sarabun New" w:cs="TH Sarabun New"/>
+                <w:sz w:val="28"/>
+                <w:szCs w:val="28"/>
+                <w:lang w:bidi="th-TH"/>
+              </w:rPr>
+              <w:t>@kku</w:t>
+            </w:r>
+            <w:proofErr w:type="spellEnd"/>
+            <w:r>
+              <w:rPr>
+                <w:rFonts w:ascii="TH Sarabun New" w:hAnsi="TH Sarabun New" w:cs="TH Sarabun New"/>
+                <w:sz w:val="28"/>
+                <w:szCs w:val="28"/>
+                <w:cs/>
+                <w:lang w:bidi="th-TH"/>
+              </w:rPr>
+              <w:t xml:space="preserve">” </w:t>
+            </w:r>
+          </w:p>
+          <w:p>
+            <w:pPr>
+              <w:pStyle w:val="a7"/>
+              <w:numPr>
+                <w:ilvl w:val="0"/>
+                <w:numId w:val="41"/>
+              </w:numPr>
+              <w:rPr>
+                <w:rFonts w:ascii="TH Sarabun New" w:hAnsi="TH Sarabun New" w:cs="TH Sarabun New"/>
+                <w:sz w:val="28"/>
+                <w:szCs w:val="28"/>
+                <w:lang w:bidi="th-TH"/>
+              </w:rPr>
+            </w:pPr>
+            <w:r>
+              <w:rPr>
+                <w:rFonts w:ascii="TH Sarabun New" w:hAnsi="TH Sarabun New" w:cs="TH Sarabun New" w:hint="cs"/>
+                <w:sz w:val="28"/>
+                <w:szCs w:val="28"/>
+                <w:cs/>
+                <w:lang w:bidi="th-TH"/>
+              </w:rPr>
+              <w:t xml:space="preserve">กรอกข้อมูลที่ช่อง </w:t>
+            </w:r>
+            <w:r>
+              <w:rPr>
+                <w:rFonts w:ascii="TH Sarabun New" w:hAnsi="TH Sarabun New" w:cs="TH Sarabun New"/>
+                <w:sz w:val="28"/>
+                <w:szCs w:val="28"/>
+                <w:lang w:bidi="th-TH"/>
+              </w:rPr>
+              <w:t>Password</w:t>
+            </w:r>
+            <w:r>
+              <w:rPr>
+                <w:rFonts w:ascii="TH Sarabun New" w:hAnsi="TH Sarabun New" w:cs="TH Sarabun New"/>
+                <w:sz w:val="28"/>
+                <w:szCs w:val="28"/>
+                <w:cs/>
+                <w:lang w:bidi="th-TH"/>
+              </w:rPr>
+              <w:t xml:space="preserve"> = “</w:t>
+            </w:r>
+            <w:proofErr w:type="spellStart"/>
+            <w:r>
+              <w:rPr>
+                <w:rFonts w:ascii="TH Sarabun New" w:hAnsi="TH Sarabun New" w:cs="TH Sarabun New"/>
+                <w:sz w:val="28"/>
+                <w:szCs w:val="28"/>
+                <w:lang w:bidi="th-TH"/>
+              </w:rPr>
+              <w:t>ABCdef</w:t>
+            </w:r>
+            <w:proofErr w:type="spellEnd"/>
+            <w:r>
+              <w:rPr>
+                <w:rFonts w:ascii="TH Sarabun New" w:hAnsi="TH Sarabun New" w:cs="TH Sarabun New"/>
+                <w:sz w:val="28"/>
+                <w:szCs w:val="28"/>
+                <w:cs/>
+                <w:lang w:bidi="th-TH"/>
+              </w:rPr>
+              <w:t>”</w:t>
+            </w:r>
+          </w:p>
+          <w:p>
+            <w:pPr>
+              <w:pStyle w:val="a7"/>
+              <w:numPr>
+                <w:ilvl w:val="0"/>
+                <w:numId w:val="41"/>
+              </w:numPr>
+              <w:rPr>
+                <w:rFonts w:ascii="TH Sarabun New" w:hAnsi="TH Sarabun New" w:cs="TH Sarabun New"/>
+                <w:sz w:val="32"/>
+                <w:szCs w:val="32"/>
+                <w:lang w:bidi="th-TH"/>
+              </w:rPr>
+            </w:pPr>
+            <w:r>
+              <w:rPr>
+                <w:rFonts w:ascii="TH Sarabun New" w:hAnsi="TH Sarabun New" w:cs="TH Sarabun New" w:hint="cs"/>
+                <w:sz w:val="28"/>
+                <w:szCs w:val="28"/>
+                <w:cs/>
+                <w:lang w:bidi="th-TH"/>
+              </w:rPr>
+              <w:t xml:space="preserve">กดปุ่ม </w:t>
+            </w:r>
+            <w:r>
+              <w:rPr>
+                <w:rFonts w:ascii="TH Sarabun New" w:hAnsi="TH Sarabun New" w:cs="TH Sarabun New"/>
+                <w:sz w:val="28"/>
+                <w:szCs w:val="28"/>
+                <w:cs/>
+                <w:lang w:bidi="th-TH"/>
+              </w:rPr>
+              <w:t>“</w:t>
+            </w:r>
+            <w:r>
+              <w:rPr>
+                <w:rFonts w:ascii="TH Sarabun New" w:hAnsi="TH Sarabun New" w:cs="TH Sarabun New"/>
+                <w:sz w:val="28"/>
+                <w:szCs w:val="28"/>
+                <w:lang w:bidi="th-TH"/>
+              </w:rPr>
+              <w:t>Sign in</w:t>
+            </w:r>
+            <w:r>
+              <w:rPr>
+                <w:rFonts w:ascii="TH Sarabun New" w:hAnsi="TH Sarabun New" w:cs="TH Sarabun New"/>
+                <w:sz w:val="28"/>
+                <w:szCs w:val="28"/>
+                <w:cs/>
+                <w:lang w:bidi="th-TH"/>
+              </w:rPr>
+              <w:t>”</w:t>
+            </w:r>
+          </w:p>
+          <w:p>
+            <w:pPr>
+              <w:rPr>
+                <w:rFonts w:ascii="TH Sarabun New" w:hAnsi="TH Sarabun New" w:cs="TH Sarabun New"/>
+                <w:sz w:val="32"/>
+                <w:szCs w:val="32"/>
+                <w:lang w:bidi="th-TH"/>
+              </w:rPr>
+            </w:pPr>
+          </w:p>
+        </w:tc>
+        <w:tc>
+          <w:tcPr>
+            <w:tcW w:w="3510" w:type="dxa"/>
+          </w:tcPr>
+          <w:p>
+            <w:pPr>
+              <w:rPr>
+                <w:rFonts w:ascii="TH Sarabun New" w:hAnsi="TH Sarabun New" w:cs="TH Sarabun New"/>
+                <w:sz w:val="28"/>
+                <w:szCs w:val="28"/>
+                <w:lang w:bidi="th-TH"/>
+              </w:rPr>
+            </w:pPr>
+            <w:r>
+              <w:rPr>
+                <w:rFonts w:ascii="TH Sarabun New" w:hAnsi="TH Sarabun New" w:cs="TH Sarabun New" w:hint="cs"/>
+                <w:sz w:val="28"/>
+                <w:szCs w:val="28"/>
+                <w:cs/>
+                <w:lang w:bidi="th-TH"/>
+              </w:rPr>
+              <w:t xml:space="preserve">ไปที่หน้า </w:t>
+            </w:r>
+            <w:proofErr w:type="spellStart"/>
+            <w:r>
+              <w:rPr>
+                <w:rFonts w:ascii="TH Sarabun New" w:hAnsi="TH Sarabun New" w:cs="TH Sarabun New"/>
+                <w:sz w:val="28"/>
+                <w:szCs w:val="28"/>
+                <w:lang w:bidi="th-TH"/>
+              </w:rPr>
+              <w:t>CheckLogin</w:t>
+            </w:r>
+            <w:proofErr w:type="spellEnd"/>
+            <w:r>
+              <w:rPr>
+                <w:rFonts w:ascii="TH Sarabun New" w:hAnsi="TH Sarabun New" w:cs="TH Sarabun New"/>
+                <w:sz w:val="28"/>
+                <w:szCs w:val="28"/>
+                <w:cs/>
+                <w:lang w:bidi="th-TH"/>
+              </w:rPr>
+              <w:t xml:space="preserve"> </w:t>
+            </w:r>
+            <w:r>
+              <w:rPr>
+                <w:rFonts w:ascii="TH Sarabun New" w:hAnsi="TH Sarabun New" w:cs="TH Sarabun New" w:hint="cs"/>
+                <w:sz w:val="28"/>
+                <w:szCs w:val="28"/>
+                <w:cs/>
+                <w:lang w:bidi="th-TH"/>
+              </w:rPr>
+              <w:t xml:space="preserve">ที่ </w:t>
+            </w:r>
+            <w:r>
+              <w:rPr>
+                <w:rFonts w:ascii="TH Sarabun New" w:hAnsi="TH Sarabun New" w:cs="TH Sarabun New"/>
+                <w:sz w:val="28"/>
+                <w:szCs w:val="28"/>
+                <w:lang w:bidi="th-TH"/>
+              </w:rPr>
+              <w:t>URL</w:t>
+            </w:r>
+            <w:r>
+              <w:rPr>
+                <w:rFonts w:ascii="TH Sarabun New" w:hAnsi="TH Sarabun New" w:cs="TH Sarabun New"/>
+                <w:sz w:val="28"/>
+                <w:szCs w:val="28"/>
+                <w:cs/>
+                <w:lang w:bidi="th-TH"/>
+              </w:rPr>
+              <w:t xml:space="preserve">: </w:t>
+            </w:r>
+            <w:r>
+              <w:rPr>
+                <w:rFonts w:ascii="TH Sarabun New" w:hAnsi="TH Sarabun New" w:cs="TH Sarabun New" w:hint="cs"/>
+                <w:sz w:val="28"/>
+                <w:szCs w:val="28"/>
+                <w:cs/>
+                <w:lang w:bidi="th-TH"/>
+              </w:rPr>
+              <w:t xml:space="preserve"> </w:t>
+            </w:r>
+            <w:r>
+              <w:rPr>
+                <w:rFonts w:ascii="TH Sarabun New" w:hAnsi="TH Sarabun New" w:cs="TH Sarabun New"/>
+                <w:sz w:val="28"/>
+                <w:szCs w:val="28"/>
+                <w:lang w:bidi="th-TH"/>
+              </w:rPr>
+              <w:t>http://10.199.66.227/</w:t>
+            </w:r>
+            <w:r>
+              <w:rPr>
+                <w:rFonts w:ascii="TH Sarabun New" w:hAnsi="TH Sarabun New" w:cs="TH Sarabun New"/>
+                <w:sz w:val="28"/>
+                <w:szCs w:val="28"/>
+                <w:lang w:bidi="th-TH"/>
+              </w:rPr>
+              <w:t>SoftEn2019/Sec2/</w:t>
+            </w:r>
+            <w:r>
+              <w:rPr>
+                <w:rFonts w:ascii="TH Sarabun New" w:hAnsi="TH Sarabun New" w:cs="TH Sarabun New"/>
+                <w:sz w:val="28"/>
+                <w:szCs w:val="28"/>
+                <w:lang w:bidi="th-TH"/>
+              </w:rPr>
+              <w:t>/Models/</w:t>
+            </w:r>
+            <w:r>
+              <w:rPr>
+                <w:rFonts w:ascii="TH Sarabun New" w:hAnsi="TH Sarabun New" w:cs="TH Sarabun New"/>
+                <w:sz w:val="28"/>
+                <w:szCs w:val="28"/>
+                <w:lang w:bidi="th-TH"/>
+              </w:rPr>
+              <w:t>CheckLogin.php</w:t>
+            </w:r>
+            <w:r>
+              <w:rPr>
+                <w:rFonts w:ascii="TH Sarabun New" w:hAnsi="TH Sarabun New" w:cs="TH Sarabun New" w:hint="cs"/>
+                <w:sz w:val="28"/>
+                <w:szCs w:val="28"/>
+                <w:cs/>
+                <w:lang w:bidi="th-TH"/>
+              </w:rPr>
+              <w:t xml:space="preserve"> และมีการแสดง</w:t>
+            </w:r>
+            <w:r>
+              <w:rPr>
+                <w:rFonts w:ascii="TH Sarabun New" w:hAnsi="TH Sarabun New" w:cs="TH Sarabun New"/>
+                <w:sz w:val="28"/>
+                <w:szCs w:val="28"/>
+                <w:lang w:bidi="th-TH"/>
+              </w:rPr>
+              <w:t xml:space="preserve"> Alert </w:t>
+            </w:r>
+            <w:r>
+              <w:rPr>
+                <w:rFonts w:ascii="TH Sarabun New" w:hAnsi="TH Sarabun New" w:cs="TH Sarabun New" w:hint="cs"/>
+                <w:sz w:val="28"/>
+                <w:szCs w:val="28"/>
+                <w:cs/>
+                <w:lang w:bidi="th-TH"/>
+              </w:rPr>
+              <w:t>ที่มีข้อความว่า</w:t>
+            </w:r>
+            <w:r>
+              <w:rPr>
+                <w:rFonts w:ascii="TH Sarabun New" w:hAnsi="TH Sarabun New" w:cs="TH Sarabun New" w:hint="cs"/>
+                <w:sz w:val="28"/>
+                <w:szCs w:val="28"/>
+                <w:cs/>
+                <w:lang w:bidi="th-TH"/>
+              </w:rPr>
+              <w:t xml:space="preserve"> </w:t>
+            </w:r>
+            <w:r>
+              <w:rPr>
+                <w:rFonts w:ascii="TH Sarabun New" w:hAnsi="TH Sarabun New" w:cs="TH Sarabun New"/>
+                <w:sz w:val="28"/>
+                <w:szCs w:val="28"/>
+                <w:lang w:bidi="th-TH"/>
+              </w:rPr>
+              <w:t>“</w:t>
+            </w:r>
+            <w:r>
+              <w:rPr>
+                <w:rFonts w:ascii="TH Sarabun New" w:hAnsi="TH Sarabun New" w:cs="TH Sarabun New"/>
+                <w:sz w:val="28"/>
+                <w:szCs w:val="28"/>
+                <w:lang w:bidi="th-TH"/>
+              </w:rPr>
+              <w:t>Invalid Username or Password!</w:t>
+            </w:r>
+            <w:r>
+              <w:rPr>
+                <w:rFonts w:ascii="TH Sarabun New" w:hAnsi="TH Sarabun New" w:cs="TH Sarabun New"/>
+                <w:sz w:val="28"/>
+                <w:szCs w:val="28"/>
+                <w:lang w:bidi="th-TH"/>
+              </w:rPr>
+              <w:t>!</w:t>
+            </w:r>
+            <w:r>
+              <w:rPr>
+                <w:rFonts w:ascii="TH Sarabun New" w:hAnsi="TH Sarabun New" w:cs="TH Sarabun New"/>
+                <w:sz w:val="28"/>
+                <w:szCs w:val="28"/>
+                <w:cs/>
+                <w:lang w:bidi="th-TH"/>
+              </w:rPr>
+              <w:t>”</w:t>
+            </w:r>
+            <w:r>
+              <w:rPr>
+                <w:rFonts w:ascii="TH Sarabun New" w:hAnsi="TH Sarabun New" w:cs="TH Sarabun New"/>
+                <w:sz w:val="28"/>
+                <w:szCs w:val="28"/>
+                <w:lang w:bidi="th-TH"/>
+              </w:rPr>
+              <w:t xml:space="preserve"> </w:t>
+            </w:r>
+            <w:r>
+              <w:rPr>
+                <w:rFonts w:ascii="TH Sarabun New" w:hAnsi="TH Sarabun New" w:cs="TH Sarabun New" w:hint="cs"/>
+                <w:sz w:val="28"/>
+                <w:szCs w:val="28"/>
+                <w:cs/>
+                <w:lang w:bidi="th-TH"/>
+              </w:rPr>
+              <w:t xml:space="preserve"> และกลับมาที่หน้า </w:t>
+            </w:r>
+            <w:r>
+              <w:rPr>
+                <w:rFonts w:ascii="TH Sarabun New" w:hAnsi="TH Sarabun New" w:cs="TH Sarabun New"/>
+                <w:sz w:val="28"/>
+                <w:szCs w:val="28"/>
+                <w:lang w:bidi="th-TH"/>
+              </w:rPr>
+              <w:t>Sign n</w:t>
+            </w:r>
+            <w:r>
+              <w:rPr>
+                <w:rFonts w:ascii="TH Sarabun New" w:hAnsi="TH Sarabun New" w:cs="TH Sarabun New" w:hint="cs"/>
+                <w:sz w:val="28"/>
+                <w:szCs w:val="28"/>
+                <w:cs/>
+                <w:lang w:bidi="th-TH"/>
+              </w:rPr>
+              <w:t xml:space="preserve">ที่ </w:t>
+            </w:r>
+            <w:r>
+              <w:rPr>
+                <w:rFonts w:ascii="TH Sarabun New" w:hAnsi="TH Sarabun New" w:cs="TH Sarabun New"/>
+                <w:sz w:val="28"/>
+                <w:szCs w:val="28"/>
+                <w:lang w:bidi="th-TH"/>
+              </w:rPr>
+              <w:t xml:space="preserve">URL: </w:t>
+            </w:r>
+            <w:hyperlink r:id="rId18" w:history="1">
+              <w:r>
+                <w:rPr>
+                  <w:rStyle w:val="a9"/>
+                  <w:rFonts w:ascii="TH Sarabun New" w:hAnsi="TH Sarabun New" w:cs="TH Sarabun New"/>
+                  <w:sz w:val="28"/>
+                  <w:szCs w:val="28"/>
+                  <w:lang w:bidi="th-TH"/>
+                </w:rPr>
+                <w:t>http://10.199.66.227/SoftEn2019/Sec2/Last_20group/</w:t>
+              </w:r>
+            </w:hyperlink>
+            <w:r>
+              <w:rPr>
+                <w:rFonts w:ascii="TH Sarabun New" w:hAnsi="TH Sarabun New" w:cs="TH Sarabun New"/>
+                <w:sz w:val="28"/>
+                <w:szCs w:val="28"/>
+                <w:lang w:bidi="th-TH"/>
+              </w:rPr>
+              <w:t xml:space="preserve"> </w:t>
+            </w:r>
+            <w:r>
+              <w:rPr>
+                <w:rFonts w:ascii="TH Sarabun New" w:hAnsi="TH Sarabun New" w:cs="TH Sarabun New"/>
+                <w:sz w:val="28"/>
+                <w:szCs w:val="28"/>
+                <w:cs/>
+                <w:lang w:bidi="th-TH"/>
+              </w:rPr>
+              <w:br/>
+            </w:r>
+            <w:r>
+              <w:rPr>
+                <w:rFonts w:ascii="TH Sarabun New" w:hAnsi="TH Sarabun New" w:cs="TH Sarabun New" w:hint="cs"/>
+                <w:sz w:val="28"/>
+                <w:szCs w:val="28"/>
+                <w:cs/>
+                <w:lang w:bidi="th-TH"/>
+              </w:rPr>
+              <w:t xml:space="preserve">ทั้งหมด 3 ครั้ง และ ครั้งที่เมื่อ </w:t>
+            </w:r>
+            <w:r>
+              <w:rPr>
+                <w:rFonts w:ascii="TH Sarabun New" w:hAnsi="TH Sarabun New" w:cs="TH Sarabun New"/>
+                <w:sz w:val="28"/>
+                <w:szCs w:val="28"/>
+                <w:lang w:bidi="th-TH"/>
+              </w:rPr>
+              <w:t xml:space="preserve">Sign in </w:t>
+            </w:r>
+            <w:r>
+              <w:rPr>
+                <w:rFonts w:ascii="TH Sarabun New" w:hAnsi="TH Sarabun New" w:cs="TH Sarabun New" w:hint="cs"/>
+                <w:sz w:val="28"/>
+                <w:szCs w:val="28"/>
+                <w:cs/>
+                <w:lang w:bidi="th-TH"/>
+              </w:rPr>
+              <w:t xml:space="preserve">ครั้งที่ 4 จะมีการแสดง </w:t>
+            </w:r>
+            <w:r>
+              <w:rPr>
+                <w:rFonts w:ascii="TH Sarabun New" w:hAnsi="TH Sarabun New" w:cs="TH Sarabun New"/>
+                <w:sz w:val="28"/>
+                <w:szCs w:val="28"/>
+                <w:lang w:bidi="th-TH"/>
+              </w:rPr>
+              <w:t xml:space="preserve">Alert </w:t>
+            </w:r>
+            <w:r>
+              <w:rPr>
+                <w:rFonts w:ascii="TH Sarabun New" w:hAnsi="TH Sarabun New" w:cs="TH Sarabun New" w:hint="cs"/>
+                <w:sz w:val="28"/>
+                <w:szCs w:val="28"/>
+                <w:cs/>
+                <w:lang w:bidi="th-TH"/>
+              </w:rPr>
+              <w:t xml:space="preserve">ที่มีข้อความว่า </w:t>
+            </w:r>
+            <w:r>
+              <w:rPr>
+                <w:rFonts w:ascii="TH Sarabun New" w:hAnsi="TH Sarabun New" w:cs="TH Sarabun New"/>
+                <w:sz w:val="28"/>
+                <w:szCs w:val="28"/>
+                <w:lang w:bidi="th-TH"/>
+              </w:rPr>
+              <w:t>“</w:t>
+            </w:r>
+            <w:r>
+              <w:rPr>
+                <w:rFonts w:ascii="TH Sarabun New" w:hAnsi="TH Sarabun New" w:cs="TH Sarabun New"/>
+                <w:sz w:val="28"/>
+                <w:szCs w:val="28"/>
+                <w:lang w:bidi="th-TH"/>
+              </w:rPr>
+              <w:t>*</w:t>
+            </w:r>
+            <w:r>
+              <w:rPr>
+                <w:rFonts w:ascii="TH Sarabun New" w:hAnsi="TH Sarabun New" w:cs="TH Sarabun New"/>
+                <w:sz w:val="28"/>
+                <w:szCs w:val="28"/>
+                <w:lang w:bidi="th-TH"/>
+              </w:rPr>
+              <w:t xml:space="preserve">This account is lock!, Please contact support.” </w:t>
+            </w:r>
+            <w:r>
+              <w:rPr>
+                <w:rFonts w:ascii="TH Sarabun New" w:hAnsi="TH Sarabun New" w:cs="TH Sarabun New" w:hint="cs"/>
+                <w:sz w:val="28"/>
+                <w:szCs w:val="28"/>
+                <w:cs/>
+                <w:lang w:bidi="th-TH"/>
+              </w:rPr>
+              <w:t xml:space="preserve">และกลับมาที่หน้า </w:t>
+            </w:r>
+            <w:r>
+              <w:rPr>
+                <w:rFonts w:ascii="TH Sarabun New" w:hAnsi="TH Sarabun New" w:cs="TH Sarabun New"/>
+                <w:sz w:val="28"/>
+                <w:szCs w:val="28"/>
+                <w:lang w:bidi="th-TH"/>
+              </w:rPr>
+              <w:t>Sign n</w:t>
+            </w:r>
+            <w:r>
+              <w:rPr>
+                <w:rFonts w:ascii="TH Sarabun New" w:hAnsi="TH Sarabun New" w:cs="TH Sarabun New" w:hint="cs"/>
+                <w:sz w:val="28"/>
+                <w:szCs w:val="28"/>
+                <w:cs/>
+                <w:lang w:bidi="th-TH"/>
+              </w:rPr>
+              <w:t xml:space="preserve">ที่ </w:t>
+            </w:r>
+            <w:r>
+              <w:rPr>
+                <w:rFonts w:ascii="TH Sarabun New" w:hAnsi="TH Sarabun New" w:cs="TH Sarabun New"/>
+                <w:sz w:val="28"/>
+                <w:szCs w:val="28"/>
+                <w:lang w:bidi="th-TH"/>
+              </w:rPr>
+              <w:t xml:space="preserve">URL: </w:t>
+            </w:r>
+            <w:hyperlink r:id="rId19" w:history="1">
+              <w:r>
+                <w:rPr>
+                  <w:rStyle w:val="a9"/>
+                  <w:rFonts w:ascii="TH Sarabun New" w:hAnsi="TH Sarabun New" w:cs="TH Sarabun New"/>
+                  <w:sz w:val="28"/>
+                  <w:szCs w:val="28"/>
+                  <w:lang w:bidi="th-TH"/>
+                </w:rPr>
+                <w:t>http://10.199.66.227/SoftEn2019/Sec2/Last_20group/</w:t>
+              </w:r>
+            </w:hyperlink>
+          </w:p>
+        </w:tc>
+        <w:tc>
+          <w:tcPr>
+            <w:tcW w:w="3510" w:type="dxa"/>
+          </w:tcPr>
+          <w:p>
+            <w:pPr>
+              <w:rPr>
+                <w:rFonts w:ascii="TH Sarabun New" w:hAnsi="TH Sarabun New" w:cs="TH Sarabun New"/>
+                <w:sz w:val="28"/>
+                <w:szCs w:val="28"/>
+                <w:cs/>
+                <w:lang w:bidi="th-TH"/>
+              </w:rPr>
+            </w:pPr>
+            <w:r>
+              <w:rPr>
+                <w:rFonts w:ascii="TH Sarabun New" w:hAnsi="TH Sarabun New" w:cs="TH Sarabun New" w:hint="cs"/>
+                <w:sz w:val="28"/>
+                <w:szCs w:val="28"/>
+                <w:cs/>
+                <w:lang w:bidi="th-TH"/>
+              </w:rPr>
+              <w:t xml:space="preserve">ไปที่หน้า </w:t>
+            </w:r>
+            <w:proofErr w:type="spellStart"/>
+            <w:r>
+              <w:rPr>
+                <w:rFonts w:ascii="TH Sarabun New" w:hAnsi="TH Sarabun New" w:cs="TH Sarabun New"/>
+                <w:sz w:val="28"/>
+                <w:szCs w:val="28"/>
+                <w:lang w:bidi="th-TH"/>
+              </w:rPr>
+              <w:t>CheckLogin</w:t>
+            </w:r>
+            <w:proofErr w:type="spellEnd"/>
+            <w:r>
+              <w:rPr>
+                <w:rFonts w:ascii="TH Sarabun New" w:hAnsi="TH Sarabun New" w:cs="TH Sarabun New"/>
+                <w:sz w:val="28"/>
+                <w:szCs w:val="28"/>
+                <w:cs/>
+                <w:lang w:bidi="th-TH"/>
+              </w:rPr>
+              <w:t xml:space="preserve"> </w:t>
+            </w:r>
+            <w:r>
+              <w:rPr>
+                <w:rFonts w:ascii="TH Sarabun New" w:hAnsi="TH Sarabun New" w:cs="TH Sarabun New" w:hint="cs"/>
+                <w:sz w:val="28"/>
+                <w:szCs w:val="28"/>
+                <w:cs/>
+                <w:lang w:bidi="th-TH"/>
+              </w:rPr>
+              <w:t xml:space="preserve">ที่ </w:t>
+            </w:r>
+            <w:r>
+              <w:rPr>
+                <w:rFonts w:ascii="TH Sarabun New" w:hAnsi="TH Sarabun New" w:cs="TH Sarabun New"/>
+                <w:sz w:val="28"/>
+                <w:szCs w:val="28"/>
+                <w:lang w:bidi="th-TH"/>
+              </w:rPr>
+              <w:t>URL</w:t>
+            </w:r>
+            <w:r>
+              <w:rPr>
+                <w:rFonts w:ascii="TH Sarabun New" w:hAnsi="TH Sarabun New" w:cs="TH Sarabun New"/>
+                <w:sz w:val="28"/>
+                <w:szCs w:val="28"/>
+                <w:cs/>
+                <w:lang w:bidi="th-TH"/>
+              </w:rPr>
+              <w:t xml:space="preserve">: </w:t>
+            </w:r>
+            <w:r>
+              <w:rPr>
+                <w:rFonts w:ascii="TH Sarabun New" w:hAnsi="TH Sarabun New" w:cs="TH Sarabun New" w:hint="cs"/>
+                <w:sz w:val="28"/>
+                <w:szCs w:val="28"/>
+                <w:cs/>
+                <w:lang w:bidi="th-TH"/>
+              </w:rPr>
+              <w:t xml:space="preserve"> </w:t>
+            </w:r>
+            <w:r>
+              <w:rPr>
+                <w:rFonts w:ascii="TH Sarabun New" w:hAnsi="TH Sarabun New" w:cs="TH Sarabun New"/>
+                <w:sz w:val="28"/>
+                <w:szCs w:val="28"/>
+                <w:lang w:bidi="th-TH"/>
+              </w:rPr>
+              <w:t>http://10.199.66.227/</w:t>
+            </w:r>
+            <w:r>
+              <w:rPr>
+                <w:rFonts w:ascii="TH Sarabun New" w:hAnsi="TH Sarabun New" w:cs="TH Sarabun New"/>
+                <w:sz w:val="28"/>
+                <w:szCs w:val="28"/>
+                <w:lang w:bidi="th-TH"/>
+              </w:rPr>
+              <w:t>SoftEn2019/Sec2/</w:t>
+            </w:r>
+            <w:r>
+              <w:rPr>
+                <w:rFonts w:ascii="TH Sarabun New" w:hAnsi="TH Sarabun New" w:cs="TH Sarabun New"/>
+                <w:sz w:val="28"/>
+                <w:szCs w:val="28"/>
+                <w:lang w:bidi="th-TH"/>
+              </w:rPr>
+              <w:t>/Models/</w:t>
+            </w:r>
+            <w:r>
+              <w:rPr>
+                <w:rFonts w:ascii="TH Sarabun New" w:hAnsi="TH Sarabun New" w:cs="TH Sarabun New"/>
+                <w:sz w:val="28"/>
+                <w:szCs w:val="28"/>
+                <w:lang w:bidi="th-TH"/>
+              </w:rPr>
+              <w:t>CheckLogin.php</w:t>
+            </w:r>
+            <w:r>
+              <w:rPr>
+                <w:rFonts w:ascii="TH Sarabun New" w:hAnsi="TH Sarabun New" w:cs="TH Sarabun New" w:hint="cs"/>
+                <w:sz w:val="28"/>
+                <w:szCs w:val="28"/>
+                <w:cs/>
+                <w:lang w:bidi="th-TH"/>
+              </w:rPr>
+              <w:t xml:space="preserve"> และมีการแสดง</w:t>
+            </w:r>
+            <w:r>
+              <w:rPr>
+                <w:rFonts w:ascii="TH Sarabun New" w:hAnsi="TH Sarabun New" w:cs="TH Sarabun New"/>
+                <w:sz w:val="28"/>
+                <w:szCs w:val="28"/>
+                <w:lang w:bidi="th-TH"/>
+              </w:rPr>
+              <w:t xml:space="preserve"> Alert </w:t>
+            </w:r>
+            <w:r>
+              <w:rPr>
+                <w:rFonts w:ascii="TH Sarabun New" w:hAnsi="TH Sarabun New" w:cs="TH Sarabun New" w:hint="cs"/>
+                <w:sz w:val="28"/>
+                <w:szCs w:val="28"/>
+                <w:cs/>
+                <w:lang w:bidi="th-TH"/>
+              </w:rPr>
+              <w:t>ที่มีข้อความว่า</w:t>
+            </w:r>
+            <w:r>
+              <w:rPr>
+                <w:rFonts w:ascii="TH Sarabun New" w:hAnsi="TH Sarabun New" w:cs="TH Sarabun New" w:hint="cs"/>
+                <w:sz w:val="28"/>
+                <w:szCs w:val="28"/>
+                <w:cs/>
+                <w:lang w:bidi="th-TH"/>
+              </w:rPr>
+              <w:t xml:space="preserve"> </w:t>
+            </w:r>
+            <w:r>
+              <w:rPr>
+                <w:rFonts w:ascii="TH Sarabun New" w:hAnsi="TH Sarabun New" w:cs="TH Sarabun New"/>
+                <w:sz w:val="28"/>
+                <w:szCs w:val="28"/>
+                <w:lang w:bidi="th-TH"/>
+              </w:rPr>
+              <w:t>“</w:t>
+            </w:r>
+            <w:r>
+              <w:rPr>
+                <w:rFonts w:ascii="TH Sarabun New" w:hAnsi="TH Sarabun New" w:cs="TH Sarabun New"/>
+                <w:sz w:val="28"/>
+                <w:szCs w:val="28"/>
+                <w:lang w:bidi="th-TH"/>
+              </w:rPr>
+              <w:t>Invalid Username or Password!</w:t>
+            </w:r>
+            <w:r>
+              <w:rPr>
+                <w:rFonts w:ascii="TH Sarabun New" w:hAnsi="TH Sarabun New" w:cs="TH Sarabun New"/>
+                <w:sz w:val="28"/>
+                <w:szCs w:val="28"/>
+                <w:lang w:bidi="th-TH"/>
+              </w:rPr>
+              <w:t>!</w:t>
+            </w:r>
+            <w:r>
+              <w:rPr>
+                <w:rFonts w:ascii="TH Sarabun New" w:hAnsi="TH Sarabun New" w:cs="TH Sarabun New"/>
+                <w:sz w:val="28"/>
+                <w:szCs w:val="28"/>
+                <w:cs/>
+                <w:lang w:bidi="th-TH"/>
+              </w:rPr>
+              <w:t>”</w:t>
+            </w:r>
+            <w:r>
+              <w:rPr>
+                <w:rFonts w:ascii="TH Sarabun New" w:hAnsi="TH Sarabun New" w:cs="TH Sarabun New"/>
+                <w:sz w:val="28"/>
+                <w:szCs w:val="28"/>
+                <w:lang w:bidi="th-TH"/>
+              </w:rPr>
+              <w:t xml:space="preserve"> </w:t>
+            </w:r>
+            <w:r>
+              <w:rPr>
+                <w:rFonts w:ascii="TH Sarabun New" w:hAnsi="TH Sarabun New" w:cs="TH Sarabun New" w:hint="cs"/>
+                <w:sz w:val="28"/>
+                <w:szCs w:val="28"/>
+                <w:cs/>
+                <w:lang w:bidi="th-TH"/>
+              </w:rPr>
+              <w:t xml:space="preserve"> และกลับมาที่หน้า </w:t>
+            </w:r>
+            <w:r>
+              <w:rPr>
+                <w:rFonts w:ascii="TH Sarabun New" w:hAnsi="TH Sarabun New" w:cs="TH Sarabun New"/>
+                <w:sz w:val="28"/>
+                <w:szCs w:val="28"/>
+                <w:lang w:bidi="th-TH"/>
+              </w:rPr>
+              <w:t>Sign n</w:t>
+            </w:r>
+            <w:r>
+              <w:rPr>
+                <w:rFonts w:ascii="TH Sarabun New" w:hAnsi="TH Sarabun New" w:cs="TH Sarabun New" w:hint="cs"/>
+                <w:sz w:val="28"/>
+                <w:szCs w:val="28"/>
+                <w:cs/>
+                <w:lang w:bidi="th-TH"/>
+              </w:rPr>
+              <w:t xml:space="preserve">ที่ </w:t>
+            </w:r>
+            <w:r>
+              <w:rPr>
+                <w:rFonts w:ascii="TH Sarabun New" w:hAnsi="TH Sarabun New" w:cs="TH Sarabun New"/>
+                <w:sz w:val="28"/>
+                <w:szCs w:val="28"/>
+                <w:lang w:bidi="th-TH"/>
+              </w:rPr>
+              <w:t xml:space="preserve">URL: </w:t>
+            </w:r>
+            <w:hyperlink r:id="rId20" w:history="1">
+              <w:r>
+                <w:rPr>
+                  <w:rStyle w:val="a9"/>
+                  <w:rFonts w:ascii="TH Sarabun New" w:hAnsi="TH Sarabun New" w:cs="TH Sarabun New"/>
+                  <w:sz w:val="28"/>
+                  <w:szCs w:val="28"/>
+                  <w:lang w:bidi="th-TH"/>
+                </w:rPr>
+                <w:t>http://10.199.66.227/SoftEn2019/Sec2/Last_20group/</w:t>
+              </w:r>
+            </w:hyperlink>
+            <w:r>
+              <w:rPr>
+                <w:rFonts w:ascii="TH Sarabun New" w:hAnsi="TH Sarabun New" w:cs="TH Sarabun New"/>
+                <w:sz w:val="28"/>
+                <w:szCs w:val="28"/>
+                <w:lang w:bidi="th-TH"/>
+              </w:rPr>
+              <w:t xml:space="preserve"> </w:t>
+            </w:r>
+            <w:r>
+              <w:rPr>
+                <w:rFonts w:ascii="TH Sarabun New" w:hAnsi="TH Sarabun New" w:cs="TH Sarabun New"/>
+                <w:sz w:val="28"/>
+                <w:szCs w:val="28"/>
+                <w:cs/>
+                <w:lang w:bidi="th-TH"/>
+              </w:rPr>
+              <w:br/>
+            </w:r>
+            <w:r>
+              <w:rPr>
+                <w:rFonts w:ascii="TH Sarabun New" w:hAnsi="TH Sarabun New" w:cs="TH Sarabun New" w:hint="cs"/>
+                <w:sz w:val="28"/>
+                <w:szCs w:val="28"/>
+                <w:cs/>
+                <w:lang w:bidi="th-TH"/>
+              </w:rPr>
+              <w:t xml:space="preserve">ทั้งหมด 3 ครั้ง และ ครั้งที่เมื่อ </w:t>
+            </w:r>
+            <w:r>
+              <w:rPr>
+                <w:rFonts w:ascii="TH Sarabun New" w:hAnsi="TH Sarabun New" w:cs="TH Sarabun New"/>
+                <w:sz w:val="28"/>
+                <w:szCs w:val="28"/>
+                <w:lang w:bidi="th-TH"/>
+              </w:rPr>
+              <w:t xml:space="preserve">Sign in </w:t>
+            </w:r>
+            <w:r>
+              <w:rPr>
+                <w:rFonts w:ascii="TH Sarabun New" w:hAnsi="TH Sarabun New" w:cs="TH Sarabun New" w:hint="cs"/>
+                <w:sz w:val="28"/>
+                <w:szCs w:val="28"/>
+                <w:cs/>
+                <w:lang w:bidi="th-TH"/>
+              </w:rPr>
+              <w:t xml:space="preserve">ครั้งที่ 4 จะมีการแสดง </w:t>
+            </w:r>
+            <w:r>
+              <w:rPr>
+                <w:rFonts w:ascii="TH Sarabun New" w:hAnsi="TH Sarabun New" w:cs="TH Sarabun New"/>
+                <w:sz w:val="28"/>
+                <w:szCs w:val="28"/>
+                <w:lang w:bidi="th-TH"/>
+              </w:rPr>
+              <w:t xml:space="preserve">Alert </w:t>
+            </w:r>
+            <w:r>
+              <w:rPr>
+                <w:rFonts w:ascii="TH Sarabun New" w:hAnsi="TH Sarabun New" w:cs="TH Sarabun New" w:hint="cs"/>
+                <w:sz w:val="28"/>
+                <w:szCs w:val="28"/>
+                <w:cs/>
+                <w:lang w:bidi="th-TH"/>
+              </w:rPr>
+              <w:t xml:space="preserve">ที่มีข้อความว่า </w:t>
+            </w:r>
+            <w:r>
+              <w:rPr>
+                <w:rFonts w:ascii="TH Sarabun New" w:hAnsi="TH Sarabun New" w:cs="TH Sarabun New"/>
+                <w:sz w:val="28"/>
+                <w:szCs w:val="28"/>
+                <w:lang w:bidi="th-TH"/>
+              </w:rPr>
+              <w:t>“</w:t>
+            </w:r>
+            <w:r>
+              <w:rPr>
+                <w:rFonts w:ascii="TH Sarabun New" w:hAnsi="TH Sarabun New" w:cs="TH Sarabun New"/>
+                <w:sz w:val="28"/>
+                <w:szCs w:val="28"/>
+                <w:lang w:bidi="th-TH"/>
+              </w:rPr>
+              <w:t>*</w:t>
+            </w:r>
+            <w:r>
+              <w:rPr>
+                <w:rFonts w:ascii="TH Sarabun New" w:hAnsi="TH Sarabun New" w:cs="TH Sarabun New"/>
+                <w:sz w:val="28"/>
+                <w:szCs w:val="28"/>
+                <w:lang w:bidi="th-TH"/>
+              </w:rPr>
+              <w:t xml:space="preserve">This account is lock!, Please contact support.” </w:t>
+            </w:r>
+            <w:r>
+              <w:rPr>
+                <w:rFonts w:ascii="TH Sarabun New" w:hAnsi="TH Sarabun New" w:cs="TH Sarabun New" w:hint="cs"/>
+                <w:sz w:val="28"/>
+                <w:szCs w:val="28"/>
+                <w:cs/>
+                <w:lang w:bidi="th-TH"/>
+              </w:rPr>
+              <w:t xml:space="preserve">และกลับมาที่หน้า </w:t>
+            </w:r>
+            <w:r>
+              <w:rPr>
+                <w:rFonts w:ascii="TH Sarabun New" w:hAnsi="TH Sarabun New" w:cs="TH Sarabun New"/>
+                <w:sz w:val="28"/>
+                <w:szCs w:val="28"/>
+                <w:lang w:bidi="th-TH"/>
+              </w:rPr>
+              <w:t>Sign n</w:t>
+            </w:r>
+            <w:r>
+              <w:rPr>
+                <w:rFonts w:ascii="TH Sarabun New" w:hAnsi="TH Sarabun New" w:cs="TH Sarabun New" w:hint="cs"/>
+                <w:sz w:val="28"/>
+                <w:szCs w:val="28"/>
+                <w:cs/>
+                <w:lang w:bidi="th-TH"/>
+              </w:rPr>
+              <w:t xml:space="preserve">ที่ </w:t>
+            </w:r>
+            <w:r>
+              <w:rPr>
+                <w:rFonts w:ascii="TH Sarabun New" w:hAnsi="TH Sarabun New" w:cs="TH Sarabun New"/>
+                <w:sz w:val="28"/>
+                <w:szCs w:val="28"/>
+                <w:lang w:bidi="th-TH"/>
+              </w:rPr>
+              <w:t xml:space="preserve">URL: </w:t>
+            </w:r>
+            <w:hyperlink r:id="rId21" w:history="1">
+              <w:r>
+                <w:rPr>
+                  <w:rStyle w:val="a9"/>
+                  <w:rFonts w:ascii="TH Sarabun New" w:hAnsi="TH Sarabun New" w:cs="TH Sarabun New"/>
+                  <w:sz w:val="28"/>
+                  <w:szCs w:val="28"/>
+                  <w:lang w:bidi="th-TH"/>
+                </w:rPr>
+                <w:t>http://10.199.66.227/SoftEn2019/Sec2/Last_20group/</w:t>
+              </w:r>
+            </w:hyperlink>
+          </w:p>
+        </w:tc>
+        <w:tc>
+          <w:tcPr>
+            <w:tcW w:w="1383" w:type="dxa"/>
+          </w:tcPr>
+          <w:p>
+            <w:pPr>
+              <w:rPr>
+                <w:rFonts w:ascii="TH Sarabun New" w:hAnsi="TH Sarabun New" w:cs="TH Sarabun New"/>
+                <w:noProof/>
+                <w:sz w:val="32"/>
+                <w:szCs w:val="32"/>
+                <w:lang w:bidi="th-TH"/>
+              </w:rPr>
+            </w:pPr>
           </w:p>
         </w:tc>
         <w:tc>
@@ -27742,6 +29194,95 @@
     </w:lvl>
   </w:abstractNum>
   <w:abstractNum w:abstractNumId="27" w15:restartNumberingAfterBreak="0">
+    <w:nsid w:val="57C15DE3"/>
+    <w:multiLevelType w:val="hybridMultilevel"/>
+    <w:tmpl w:val="DF182A40"/>
+    <w:lvl w:ilvl="0" w:tplc="0409000F">
+      <w:start w:val="1"/>
+      <w:numFmt w:val="decimal"/>
+      <w:lvlText w:val="%1."/>
+      <w:lvlJc w:val="left"/>
+      <w:pPr>
+        <w:ind w:left="720" w:hanging="360"/>
+      </w:pPr>
+      <w:rPr>
+        <w:rFonts w:hint="default"/>
+      </w:rPr>
+    </w:lvl>
+    <w:lvl w:ilvl="1" w:tplc="04090019" w:tentative="1">
+      <w:start w:val="1"/>
+      <w:numFmt w:val="lowerLetter"/>
+      <w:lvlText w:val="%2."/>
+      <w:lvlJc w:val="left"/>
+      <w:pPr>
+        <w:ind w:left="1440" w:hanging="360"/>
+      </w:pPr>
+    </w:lvl>
+    <w:lvl w:ilvl="2" w:tplc="0409001B" w:tentative="1">
+      <w:start w:val="1"/>
+      <w:numFmt w:val="lowerRoman"/>
+      <w:lvlText w:val="%3."/>
+      <w:lvlJc w:val="right"/>
+      <w:pPr>
+        <w:ind w:left="2160" w:hanging="180"/>
+      </w:pPr>
+    </w:lvl>
+    <w:lvl w:ilvl="3" w:tplc="0409000F" w:tentative="1">
+      <w:start w:val="1"/>
+      <w:numFmt w:val="decimal"/>
+      <w:lvlText w:val="%4."/>
+      <w:lvlJc w:val="left"/>
+      <w:pPr>
+        <w:ind w:left="2880" w:hanging="360"/>
+      </w:pPr>
+    </w:lvl>
+    <w:lvl w:ilvl="4" w:tplc="04090019" w:tentative="1">
+      <w:start w:val="1"/>
+      <w:numFmt w:val="lowerLetter"/>
+      <w:lvlText w:val="%5."/>
+      <w:lvlJc w:val="left"/>
+      <w:pPr>
+        <w:ind w:left="3600" w:hanging="360"/>
+      </w:pPr>
+    </w:lvl>
+    <w:lvl w:ilvl="5" w:tplc="0409001B" w:tentative="1">
+      <w:start w:val="1"/>
+      <w:numFmt w:val="lowerRoman"/>
+      <w:lvlText w:val="%6."/>
+      <w:lvlJc w:val="right"/>
+      <w:pPr>
+        <w:ind w:left="4320" w:hanging="180"/>
+      </w:pPr>
+    </w:lvl>
+    <w:lvl w:ilvl="6" w:tplc="0409000F" w:tentative="1">
+      <w:start w:val="1"/>
+      <w:numFmt w:val="decimal"/>
+      <w:lvlText w:val="%7."/>
+      <w:lvlJc w:val="left"/>
+      <w:pPr>
+        <w:ind w:left="5040" w:hanging="360"/>
+      </w:pPr>
+    </w:lvl>
+    <w:lvl w:ilvl="7" w:tplc="04090019" w:tentative="1">
+      <w:start w:val="1"/>
+      <w:numFmt w:val="lowerLetter"/>
+      <w:lvlText w:val="%8."/>
+      <w:lvlJc w:val="left"/>
+      <w:pPr>
+        <w:ind w:left="5760" w:hanging="360"/>
+      </w:pPr>
+    </w:lvl>
+    <w:lvl w:ilvl="8" w:tplc="0409001B" w:tentative="1">
+      <w:start w:val="1"/>
+      <w:numFmt w:val="lowerRoman"/>
+      <w:lvlText w:val="%9."/>
+      <w:lvlJc w:val="right"/>
+      <w:pPr>
+        <w:ind w:left="6480" w:hanging="180"/>
+      </w:pPr>
+    </w:lvl>
+  </w:abstractNum>
+  <w:abstractNum w:abstractNumId="28" w15:restartNumberingAfterBreak="0">
     <w:nsid w:val="590C5CF9"/>
     <w:multiLevelType w:val="hybridMultilevel"/>
     <w:tmpl w:val="DF182A40"/>
@@ -27830,7 +29371,7 @@
       </w:pPr>
     </w:lvl>
   </w:abstractNum>
-  <w:abstractNum w:abstractNumId="28" w15:restartNumberingAfterBreak="0">
+  <w:abstractNum w:abstractNumId="29" w15:restartNumberingAfterBreak="0">
     <w:nsid w:val="5AD15182"/>
     <w:multiLevelType w:val="hybridMultilevel"/>
     <w:tmpl w:val="DF182A40"/>
@@ -27919,7 +29460,7 @@
       </w:pPr>
     </w:lvl>
   </w:abstractNum>
-  <w:abstractNum w:abstractNumId="29" w15:restartNumberingAfterBreak="0">
+  <w:abstractNum w:abstractNumId="30" w15:restartNumberingAfterBreak="0">
     <w:nsid w:val="62A219E0"/>
     <w:multiLevelType w:val="hybridMultilevel"/>
     <w:tmpl w:val="9DB49342"/>
@@ -28008,7 +29549,7 @@
       </w:pPr>
     </w:lvl>
   </w:abstractNum>
-  <w:abstractNum w:abstractNumId="30" w15:restartNumberingAfterBreak="0">
+  <w:abstractNum w:abstractNumId="31" w15:restartNumberingAfterBreak="0">
     <w:nsid w:val="649E3CEF"/>
     <w:multiLevelType w:val="hybridMultilevel"/>
     <w:tmpl w:val="DF182A40"/>
@@ -28097,7 +29638,7 @@
       </w:pPr>
     </w:lvl>
   </w:abstractNum>
-  <w:abstractNum w:abstractNumId="31" w15:restartNumberingAfterBreak="0">
+  <w:abstractNum w:abstractNumId="32" w15:restartNumberingAfterBreak="0">
     <w:nsid w:val="654E3D46"/>
     <w:multiLevelType w:val="hybridMultilevel"/>
     <w:tmpl w:val="CC184920"/>
@@ -28186,7 +29727,7 @@
       </w:pPr>
     </w:lvl>
   </w:abstractNum>
-  <w:abstractNum w:abstractNumId="32" w15:restartNumberingAfterBreak="0">
+  <w:abstractNum w:abstractNumId="33" w15:restartNumberingAfterBreak="0">
     <w:nsid w:val="68F2598D"/>
     <w:multiLevelType w:val="hybridMultilevel"/>
     <w:tmpl w:val="DF182A40"/>
@@ -28275,7 +29816,7 @@
       </w:pPr>
     </w:lvl>
   </w:abstractNum>
-  <w:abstractNum w:abstractNumId="33" w15:restartNumberingAfterBreak="0">
+  <w:abstractNum w:abstractNumId="34" w15:restartNumberingAfterBreak="0">
     <w:nsid w:val="69437295"/>
     <w:multiLevelType w:val="hybridMultilevel"/>
     <w:tmpl w:val="3D52F658"/>
@@ -28364,7 +29905,7 @@
       </w:pPr>
     </w:lvl>
   </w:abstractNum>
-  <w:abstractNum w:abstractNumId="34" w15:restartNumberingAfterBreak="0">
+  <w:abstractNum w:abstractNumId="35" w15:restartNumberingAfterBreak="0">
     <w:nsid w:val="695B191B"/>
     <w:multiLevelType w:val="hybridMultilevel"/>
     <w:tmpl w:val="9DB49342"/>
@@ -28453,7 +29994,7 @@
       </w:pPr>
     </w:lvl>
   </w:abstractNum>
-  <w:abstractNum w:abstractNumId="35" w15:restartNumberingAfterBreak="0">
+  <w:abstractNum w:abstractNumId="36" w15:restartNumberingAfterBreak="0">
     <w:nsid w:val="6D37375F"/>
     <w:multiLevelType w:val="hybridMultilevel"/>
     <w:tmpl w:val="AAD43450"/>
@@ -28542,7 +30083,7 @@
       </w:pPr>
     </w:lvl>
   </w:abstractNum>
-  <w:abstractNum w:abstractNumId="36" w15:restartNumberingAfterBreak="0">
+  <w:abstractNum w:abstractNumId="37" w15:restartNumberingAfterBreak="0">
     <w:nsid w:val="77E25D7E"/>
     <w:multiLevelType w:val="hybridMultilevel"/>
     <w:tmpl w:val="DF182A40"/>
@@ -28631,7 +30172,7 @@
       </w:pPr>
     </w:lvl>
   </w:abstractNum>
-  <w:abstractNum w:abstractNumId="37" w15:restartNumberingAfterBreak="0">
+  <w:abstractNum w:abstractNumId="38" w15:restartNumberingAfterBreak="0">
     <w:nsid w:val="7AC106F7"/>
     <w:multiLevelType w:val="hybridMultilevel"/>
     <w:tmpl w:val="8ABAA59A"/>
@@ -28720,7 +30261,96 @@
       </w:pPr>
     </w:lvl>
   </w:abstractNum>
-  <w:abstractNum w:abstractNumId="38" w15:restartNumberingAfterBreak="0">
+  <w:abstractNum w:abstractNumId="39" w15:restartNumberingAfterBreak="0">
+    <w:nsid w:val="7BAD00B5"/>
+    <w:multiLevelType w:val="hybridMultilevel"/>
+    <w:tmpl w:val="DF182A40"/>
+    <w:lvl w:ilvl="0" w:tplc="0409000F">
+      <w:start w:val="1"/>
+      <w:numFmt w:val="decimal"/>
+      <w:lvlText w:val="%1."/>
+      <w:lvlJc w:val="left"/>
+      <w:pPr>
+        <w:ind w:left="720" w:hanging="360"/>
+      </w:pPr>
+      <w:rPr>
+        <w:rFonts w:hint="default"/>
+      </w:rPr>
+    </w:lvl>
+    <w:lvl w:ilvl="1" w:tplc="04090019" w:tentative="1">
+      <w:start w:val="1"/>
+      <w:numFmt w:val="lowerLetter"/>
+      <w:lvlText w:val="%2."/>
+      <w:lvlJc w:val="left"/>
+      <w:pPr>
+        <w:ind w:left="1440" w:hanging="360"/>
+      </w:pPr>
+    </w:lvl>
+    <w:lvl w:ilvl="2" w:tplc="0409001B" w:tentative="1">
+      <w:start w:val="1"/>
+      <w:numFmt w:val="lowerRoman"/>
+      <w:lvlText w:val="%3."/>
+      <w:lvlJc w:val="right"/>
+      <w:pPr>
+        <w:ind w:left="2160" w:hanging="180"/>
+      </w:pPr>
+    </w:lvl>
+    <w:lvl w:ilvl="3" w:tplc="0409000F" w:tentative="1">
+      <w:start w:val="1"/>
+      <w:numFmt w:val="decimal"/>
+      <w:lvlText w:val="%4."/>
+      <w:lvlJc w:val="left"/>
+      <w:pPr>
+        <w:ind w:left="2880" w:hanging="360"/>
+      </w:pPr>
+    </w:lvl>
+    <w:lvl w:ilvl="4" w:tplc="04090019" w:tentative="1">
+      <w:start w:val="1"/>
+      <w:numFmt w:val="lowerLetter"/>
+      <w:lvlText w:val="%5."/>
+      <w:lvlJc w:val="left"/>
+      <w:pPr>
+        <w:ind w:left="3600" w:hanging="360"/>
+      </w:pPr>
+    </w:lvl>
+    <w:lvl w:ilvl="5" w:tplc="0409001B" w:tentative="1">
+      <w:start w:val="1"/>
+      <w:numFmt w:val="lowerRoman"/>
+      <w:lvlText w:val="%6."/>
+      <w:lvlJc w:val="right"/>
+      <w:pPr>
+        <w:ind w:left="4320" w:hanging="180"/>
+      </w:pPr>
+    </w:lvl>
+    <w:lvl w:ilvl="6" w:tplc="0409000F" w:tentative="1">
+      <w:start w:val="1"/>
+      <w:numFmt w:val="decimal"/>
+      <w:lvlText w:val="%7."/>
+      <w:lvlJc w:val="left"/>
+      <w:pPr>
+        <w:ind w:left="5040" w:hanging="360"/>
+      </w:pPr>
+    </w:lvl>
+    <w:lvl w:ilvl="7" w:tplc="04090019" w:tentative="1">
+      <w:start w:val="1"/>
+      <w:numFmt w:val="lowerLetter"/>
+      <w:lvlText w:val="%8."/>
+      <w:lvlJc w:val="left"/>
+      <w:pPr>
+        <w:ind w:left="5760" w:hanging="360"/>
+      </w:pPr>
+    </w:lvl>
+    <w:lvl w:ilvl="8" w:tplc="0409001B" w:tentative="1">
+      <w:start w:val="1"/>
+      <w:numFmt w:val="lowerRoman"/>
+      <w:lvlText w:val="%9."/>
+      <w:lvlJc w:val="right"/>
+      <w:pPr>
+        <w:ind w:left="6480" w:hanging="180"/>
+      </w:pPr>
+    </w:lvl>
+  </w:abstractNum>
+  <w:abstractNum w:abstractNumId="40" w15:restartNumberingAfterBreak="0">
     <w:nsid w:val="7F40191E"/>
     <w:multiLevelType w:val="hybridMultilevel"/>
     <w:tmpl w:val="10A84C04"/>
@@ -28810,7 +30440,7 @@
     </w:lvl>
   </w:abstractNum>
   <w:num w:numId="1">
-    <w:abstractNumId w:val="37"/>
+    <w:abstractNumId w:val="38"/>
   </w:num>
   <w:num w:numId="2">
     <w:abstractNumId w:val="8"/>
@@ -28825,16 +30455,16 @@
     <w:abstractNumId w:val="9"/>
   </w:num>
   <w:num w:numId="6">
-    <w:abstractNumId w:val="38"/>
+    <w:abstractNumId w:val="40"/>
   </w:num>
   <w:num w:numId="7">
-    <w:abstractNumId w:val="29"/>
+    <w:abstractNumId w:val="30"/>
   </w:num>
   <w:num w:numId="8">
     <w:abstractNumId w:val="16"/>
   </w:num>
   <w:num w:numId="9">
-    <w:abstractNumId w:val="34"/>
+    <w:abstractNumId w:val="35"/>
   </w:num>
   <w:num w:numId="10">
     <w:abstractNumId w:val="18"/>
@@ -28861,7 +30491,7 @@
     <w:abstractNumId w:val="22"/>
   </w:num>
   <w:num w:numId="18">
-    <w:abstractNumId w:val="27"/>
+    <w:abstractNumId w:val="28"/>
   </w:num>
   <w:num w:numId="19">
     <w:abstractNumId w:val="5"/>
@@ -28870,16 +30500,16 @@
     <w:abstractNumId w:val="25"/>
   </w:num>
   <w:num w:numId="21">
-    <w:abstractNumId w:val="30"/>
+    <w:abstractNumId w:val="31"/>
   </w:num>
   <w:num w:numId="22">
     <w:abstractNumId w:val="20"/>
   </w:num>
   <w:num w:numId="23">
-    <w:abstractNumId w:val="28"/>
+    <w:abstractNumId w:val="29"/>
   </w:num>
   <w:num w:numId="24">
-    <w:abstractNumId w:val="36"/>
+    <w:abstractNumId w:val="37"/>
   </w:num>
   <w:num w:numId="25">
     <w:abstractNumId w:val="3"/>
@@ -28888,19 +30518,19 @@
     <w:abstractNumId w:val="26"/>
   </w:num>
   <w:num w:numId="27">
-    <w:abstractNumId w:val="35"/>
+    <w:abstractNumId w:val="36"/>
   </w:num>
   <w:num w:numId="28">
-    <w:abstractNumId w:val="33"/>
+    <w:abstractNumId w:val="34"/>
   </w:num>
   <w:num w:numId="29">
     <w:abstractNumId w:val="24"/>
   </w:num>
   <w:num w:numId="30">
-    <w:abstractNumId w:val="32"/>
+    <w:abstractNumId w:val="33"/>
   </w:num>
   <w:num w:numId="31">
-    <w:abstractNumId w:val="31"/>
+    <w:abstractNumId w:val="32"/>
   </w:num>
   <w:num w:numId="32">
     <w:abstractNumId w:val="7"/>
@@ -28925,6 +30555,12 @@
   </w:num>
   <w:num w:numId="39">
     <w:abstractNumId w:val="2"/>
+  </w:num>
+  <w:num w:numId="40">
+    <w:abstractNumId w:val="27"/>
+  </w:num>
+  <w:num w:numId="41">
+    <w:abstractNumId w:val="39"/>
   </w:num>
 </w:numbering>
 </file>
@@ -29751,7 +31387,7 @@
 </file>
 
 <file path=customXml/itemProps1.xml><?xml version="1.0" encoding="utf-8"?>
-<ds:datastoreItem xmlns:ds="http://schemas.openxmlformats.org/officeDocument/2006/customXml" ds:itemID="{20047B05-BF6A-4225-AD65-C5AF00BDFA5E}">
+<ds:datastoreItem xmlns:ds="http://schemas.openxmlformats.org/officeDocument/2006/customXml" ds:itemID="{107A4BAA-40BA-4BBA-BBE6-7A5016EC9783}">
   <ds:schemaRefs>
     <ds:schemaRef ds:uri="http://schemas.openxmlformats.org/officeDocument/2006/bibliography"/>
   </ds:schemaRefs>

</xml_diff>